<commit_message>
Segunda parte - Ultimo punto Terminado - Preguntas
</commit_message>
<xml_diff>
--- a/TP1- Ing SW-segunda parte.docx
+++ b/TP1- Ing SW-segunda parte.docx
@@ -2,7 +2,6 @@
 <file path=word/document.xml><?xml version="1.0" encoding="utf-8"?>
 <w:document xmlns:wpc="http://schemas.microsoft.com/office/word/2010/wordprocessingCanvas" xmlns:mc="http://schemas.openxmlformats.org/markup-compatibility/2006" xmlns:o="urn:schemas-microsoft-com:office:office" xmlns:r="http://schemas.openxmlformats.org/officeDocument/2006/relationships" xmlns:m="http://schemas.openxmlformats.org/officeDocument/2006/math" xmlns:v="urn:schemas-microsoft-com:vml" xmlns:wp14="http://schemas.microsoft.com/office/word/2010/wordprocessingDrawing" xmlns:wp="http://schemas.openxmlformats.org/drawingml/2006/wordprocessingDrawing" xmlns:w10="urn:schemas-microsoft-com:office:word" xmlns:w="http://schemas.openxmlformats.org/wordprocessingml/2006/main" xmlns:w14="http://schemas.microsoft.com/office/word/2010/wordml" xmlns:wpg="http://schemas.microsoft.com/office/word/2010/wordprocessingGroup" xmlns:wpi="http://schemas.microsoft.com/office/word/2010/wordprocessingInk" xmlns:wne="http://schemas.microsoft.com/office/word/2006/wordml" xmlns:wps="http://schemas.microsoft.com/office/word/2010/wordprocessingShape" mc:Ignorable="w14 wp14">
   <w:body>
-    <w:p/>
     <w:p>
       <w:pPr>
         <w:spacing w:after="100" w:afterAutospacing="1"/>
@@ -284,19 +283,13 @@
     <w:p>
       <w:pPr>
         <w:spacing w:before="100" w:beforeAutospacing="1" w:after="100" w:afterAutospacing="1"/>
-        <w:rPr>
-          <w:b/>
-        </w:rPr>
-      </w:pPr>
-    </w:p>
-    <w:p>
-      <w:pPr>
-        <w:spacing w:before="100" w:beforeAutospacing="1" w:after="100" w:afterAutospacing="1"/>
         <w:jc w:val="center"/>
         <w:rPr>
           <w:b/>
         </w:rPr>
       </w:pPr>
+      <w:bookmarkStart w:id="0" w:name="_GoBack"/>
+      <w:bookmarkEnd w:id="0"/>
       <w:r>
         <w:rPr>
           <w:b/>
@@ -465,7 +458,6 @@
         <w:spacing w:before="100" w:beforeAutospacing="1" w:after="100" w:afterAutospacing="1"/>
       </w:pPr>
       <w:r>
-        <w:lastRenderedPageBreak/>
         <w:t xml:space="preserve">Clase y característica del usuario </w:t>
       </w:r>
     </w:p>
@@ -521,6 +513,7 @@
         <w:spacing w:before="100" w:beforeAutospacing="1" w:after="100" w:afterAutospacing="1"/>
       </w:pPr>
       <w:r>
+        <w:lastRenderedPageBreak/>
         <w:t>Características</w:t>
       </w:r>
       <w:r>
@@ -914,6 +907,7 @@
         <w:spacing w:before="100" w:beforeAutospacing="1" w:after="100" w:afterAutospacing="1"/>
       </w:pPr>
       <w:r>
+        <w:lastRenderedPageBreak/>
         <w:t>Identificar inconsistencias entre los</w:t>
       </w:r>
       <w:r>
@@ -1180,34 +1174,6 @@
       <w:r>
         <w:t xml:space="preserve">, Operación y Utilidad) </w:t>
       </w:r>
-    </w:p>
-    <w:p>
-      <w:pPr>
-        <w:pStyle w:val="Prrafodelista"/>
-        <w:spacing w:before="100" w:beforeAutospacing="1" w:after="100" w:afterAutospacing="1"/>
-        <w:ind w:left="1418"/>
-      </w:pPr>
-    </w:p>
-    <w:p>
-      <w:pPr>
-        <w:pStyle w:val="Prrafodelista"/>
-        <w:spacing w:before="100" w:beforeAutospacing="1" w:after="100" w:afterAutospacing="1"/>
-        <w:ind w:left="1418"/>
-      </w:pPr>
-    </w:p>
-    <w:p>
-      <w:pPr>
-        <w:pStyle w:val="Prrafodelista"/>
-        <w:spacing w:before="100" w:beforeAutospacing="1" w:after="100" w:afterAutospacing="1"/>
-        <w:ind w:left="1418"/>
-      </w:pPr>
-    </w:p>
-    <w:p>
-      <w:pPr>
-        <w:pStyle w:val="Prrafodelista"/>
-        <w:spacing w:before="100" w:beforeAutospacing="1" w:after="100" w:afterAutospacing="1"/>
-        <w:ind w:left="1418"/>
-      </w:pPr>
     </w:p>
     <w:p>
       <w:pPr>
@@ -2302,7 +2268,29 @@
                 <w:szCs w:val="20"/>
                 <w:lang w:eastAsia="es-MX"/>
               </w:rPr>
-              <w:t xml:space="preserve">Permite ver lo mas importante al principio del despliegue de las páginas? </w:t>
+              <w:t xml:space="preserve">Permite ver lo </w:t>
+            </w:r>
+            <w:proofErr w:type="gramStart"/>
+            <w:r>
+              <w:rPr>
+                <w:rFonts w:ascii="Arial" w:eastAsia="Times New Roman" w:hAnsi="Arial" w:cs="Arial"/>
+                <w:color w:val="000000"/>
+                <w:sz w:val="20"/>
+                <w:szCs w:val="20"/>
+                <w:lang w:eastAsia="es-MX"/>
+              </w:rPr>
+              <w:t>mas</w:t>
+            </w:r>
+            <w:proofErr w:type="gramEnd"/>
+            <w:r>
+              <w:rPr>
+                <w:rFonts w:ascii="Arial" w:eastAsia="Times New Roman" w:hAnsi="Arial" w:cs="Arial"/>
+                <w:color w:val="000000"/>
+                <w:sz w:val="20"/>
+                <w:szCs w:val="20"/>
+                <w:lang w:eastAsia="es-MX"/>
+              </w:rPr>
+              <w:t xml:space="preserve"> importante al principio del despliegue de las páginas? </w:t>
             </w:r>
           </w:p>
         </w:tc>
@@ -3850,7 +3838,29 @@
                 <w:szCs w:val="20"/>
                 <w:lang w:eastAsia="es-MX"/>
               </w:rPr>
-              <w:t xml:space="preserve">¿Permite hacer lo mismo o mas que lo que se puede hacer la </w:t>
+              <w:t xml:space="preserve">¿Permite hacer lo mismo o </w:t>
+            </w:r>
+            <w:proofErr w:type="gramStart"/>
+            <w:r>
+              <w:rPr>
+                <w:rFonts w:ascii="Arial" w:eastAsia="Times New Roman" w:hAnsi="Arial" w:cs="Arial"/>
+                <w:color w:val="000000"/>
+                <w:sz w:val="20"/>
+                <w:szCs w:val="20"/>
+                <w:lang w:eastAsia="es-MX"/>
+              </w:rPr>
+              <w:t>mas</w:t>
+            </w:r>
+            <w:proofErr w:type="gramEnd"/>
+            <w:r>
+              <w:rPr>
+                <w:rFonts w:ascii="Arial" w:eastAsia="Times New Roman" w:hAnsi="Arial" w:cs="Arial"/>
+                <w:color w:val="000000"/>
+                <w:sz w:val="20"/>
+                <w:szCs w:val="20"/>
+                <w:lang w:eastAsia="es-MX"/>
+              </w:rPr>
+              <w:t xml:space="preserve"> que lo que se puede hacer la </w:t>
             </w:r>
             <w:r>
               <w:rPr>
@@ -4175,74 +4185,8 @@
     </w:tbl>
     <w:p>
       <w:pPr>
-        <w:pStyle w:val="Prrafodelista"/>
         <w:spacing w:before="100" w:beforeAutospacing="1" w:after="100" w:afterAutospacing="1"/>
-        <w:ind w:left="1418"/>
-      </w:pPr>
-    </w:p>
-    <w:p>
-      <w:pPr>
-        <w:pStyle w:val="Prrafodelista"/>
-        <w:spacing w:before="100" w:beforeAutospacing="1" w:after="100" w:afterAutospacing="1"/>
-        <w:ind w:left="1418"/>
-      </w:pPr>
-    </w:p>
-    <w:p>
-      <w:pPr>
-        <w:pStyle w:val="Prrafodelista"/>
-        <w:spacing w:before="100" w:beforeAutospacing="1" w:after="100" w:afterAutospacing="1"/>
-        <w:ind w:left="1418"/>
-      </w:pPr>
-    </w:p>
-    <w:p>
-      <w:pPr>
-        <w:pStyle w:val="Prrafodelista"/>
-        <w:spacing w:before="100" w:beforeAutospacing="1" w:after="100" w:afterAutospacing="1"/>
-        <w:ind w:left="1418"/>
-      </w:pPr>
-    </w:p>
-    <w:p>
-      <w:pPr>
-        <w:pStyle w:val="Prrafodelista"/>
-        <w:spacing w:before="100" w:beforeAutospacing="1" w:after="100" w:afterAutospacing="1"/>
-        <w:ind w:left="1418"/>
-      </w:pPr>
-    </w:p>
-    <w:p>
-      <w:pPr>
-        <w:pStyle w:val="Prrafodelista"/>
-        <w:spacing w:before="100" w:beforeAutospacing="1" w:after="100" w:afterAutospacing="1"/>
-        <w:ind w:left="1418"/>
-      </w:pPr>
-    </w:p>
-    <w:p>
-      <w:pPr>
-        <w:pStyle w:val="Prrafodelista"/>
-        <w:spacing w:before="100" w:beforeAutospacing="1" w:after="100" w:afterAutospacing="1"/>
-        <w:ind w:left="1418"/>
-      </w:pPr>
-    </w:p>
-    <w:p>
-      <w:pPr>
-        <w:pStyle w:val="Prrafodelista"/>
-        <w:spacing w:before="100" w:beforeAutospacing="1" w:after="100" w:afterAutospacing="1"/>
-        <w:ind w:left="1418"/>
-      </w:pPr>
-    </w:p>
-    <w:p>
-      <w:pPr>
-        <w:pStyle w:val="Prrafodelista"/>
-        <w:spacing w:before="100" w:beforeAutospacing="1" w:after="100" w:afterAutospacing="1"/>
-        <w:ind w:left="1418"/>
-      </w:pPr>
-    </w:p>
-    <w:p>
-      <w:pPr>
-        <w:spacing w:before="100" w:beforeAutospacing="1" w:after="100" w:afterAutospacing="1"/>
-      </w:pPr>
-      <w:r>
-        <w:t xml:space="preserve"> </w:t>
-      </w:r>
+      </w:pPr>
     </w:p>
     <w:p>
       <w:pPr>
@@ -4276,7 +4220,21 @@
         <w:rPr>
           <w:i/>
         </w:rPr>
-        <w:t>es una disciplina que nace en los años 80 y que se desarrolla mas formalmente a partir del trabajo de Jacob Nielsen en la década de los 90, con la aparición de las aplicaciones comerciales de Internet. Estas son según Jacob Nielsen las 10 reglas m</w:t>
+        <w:t xml:space="preserve">es una disciplina que nace en los años 80 y que se desarrolla </w:t>
+      </w:r>
+      <w:proofErr w:type="gramStart"/>
+      <w:r>
+        <w:rPr>
+          <w:i/>
+        </w:rPr>
+        <w:t>mas</w:t>
+      </w:r>
+      <w:proofErr w:type="gramEnd"/>
+      <w:r>
+        <w:rPr>
+          <w:i/>
+        </w:rPr>
+        <w:t xml:space="preserve"> formalmente a partir del trabajo de Jacob Nielsen en la década de los 90, con la aparición de las aplicaciones comerciales de Internet. Estas son según Jacob Nielsen las 10 reglas m</w:t>
       </w:r>
       <w:r>
         <w:rPr>
@@ -4284,8 +4242,6 @@
         </w:rPr>
         <w:t>á</w:t>
       </w:r>
-      <w:bookmarkStart w:id="0" w:name="_GoBack"/>
-      <w:bookmarkEnd w:id="0"/>
       <w:r>
         <w:rPr>
           <w:i/>
@@ -4320,6 +4276,7 @@
         <w:rPr>
           <w:i/>
         </w:rPr>
+        <w:lastRenderedPageBreak/>
         <w:t xml:space="preserve">Visibilidad del estado del sistema. El sistema debe siempre mantener a los usuarios informados del estado del sistema, con una realimentación apropiada y en un tiempo razonable. </w:t>
       </w:r>
     </w:p>
@@ -4518,7 +4475,6 @@
         <w:rPr>
           <w:i/>
         </w:rPr>
-        <w:lastRenderedPageBreak/>
         <w:t>Flexibilidad y eficiencia</w:t>
       </w:r>
       <w:r>
@@ -4603,6 +4559,7 @@
         </w:rPr>
       </w:pPr>
       <w:r>
+        <w:lastRenderedPageBreak/>
         <w:t>Contestar las siguientes preguntas. Estas preguntas se deben hacer cuando el usuario esta mirando la pantalla inicial y antes de comenzar a navegar o hacer “clic”</w:t>
       </w:r>
       <w:r>
@@ -5790,12 +5747,1457 @@
     </w:p>
     <w:p>
       <w:pPr>
-        <w:spacing w:before="100" w:beforeAutospacing="1" w:after="100" w:afterAutospacing="1"/>
-        <w:rPr>
-          <w:b/>
-        </w:rPr>
+        <w:spacing w:after="100" w:afterAutospacing="1"/>
       </w:pPr>
     </w:p>
+    <w:tbl>
+      <w:tblPr>
+        <w:tblW w:w="8079" w:type="dxa"/>
+        <w:tblInd w:w="1063" w:type="dxa"/>
+        <w:tblCellMar>
+          <w:left w:w="70" w:type="dxa"/>
+          <w:right w:w="70" w:type="dxa"/>
+        </w:tblCellMar>
+        <w:tblLook w:val="04A0" w:firstRow="1" w:lastRow="0" w:firstColumn="1" w:lastColumn="0" w:noHBand="0" w:noVBand="1"/>
+      </w:tblPr>
+      <w:tblGrid>
+        <w:gridCol w:w="1275"/>
+        <w:gridCol w:w="6804"/>
+      </w:tblGrid>
+      <w:tr>
+        <w:trPr>
+          <w:trHeight w:val="525"/>
+        </w:trPr>
+        <w:tc>
+          <w:tcPr>
+            <w:tcW w:w="1275" w:type="dxa"/>
+            <w:vMerge w:val="restart"/>
+            <w:tcBorders>
+              <w:top w:val="single" w:sz="4" w:space="0" w:color="auto"/>
+              <w:left w:val="single" w:sz="4" w:space="0" w:color="auto"/>
+              <w:bottom w:val="single" w:sz="4" w:space="0" w:color="auto"/>
+              <w:right w:val="single" w:sz="4" w:space="0" w:color="auto"/>
+            </w:tcBorders>
+            <w:shd w:val="clear" w:color="auto" w:fill="auto"/>
+            <w:noWrap/>
+            <w:hideMark/>
+          </w:tcPr>
+          <w:p>
+            <w:pPr>
+              <w:spacing w:after="0" w:line="240" w:lineRule="auto"/>
+              <w:jc w:val="center"/>
+              <w:rPr>
+                <w:rFonts w:ascii="Arial" w:eastAsia="Times New Roman" w:hAnsi="Arial" w:cs="Arial"/>
+                <w:color w:val="000000"/>
+                <w:sz w:val="20"/>
+                <w:szCs w:val="20"/>
+                <w:lang w:eastAsia="es-MX"/>
+              </w:rPr>
+            </w:pPr>
+            <w:r>
+              <w:rPr>
+                <w:rFonts w:ascii="Arial" w:eastAsia="Times New Roman" w:hAnsi="Arial" w:cs="Arial"/>
+                <w:color w:val="000000"/>
+                <w:sz w:val="20"/>
+                <w:szCs w:val="20"/>
+                <w:lang w:eastAsia="es-MX"/>
+              </w:rPr>
+              <w:t xml:space="preserve">Identidad </w:t>
+            </w:r>
+          </w:p>
+        </w:tc>
+        <w:tc>
+          <w:tcPr>
+            <w:tcW w:w="6804" w:type="dxa"/>
+            <w:tcBorders>
+              <w:top w:val="single" w:sz="4" w:space="0" w:color="auto"/>
+              <w:left w:val="nil"/>
+              <w:bottom w:val="single" w:sz="4" w:space="0" w:color="auto"/>
+              <w:right w:val="single" w:sz="4" w:space="0" w:color="auto"/>
+            </w:tcBorders>
+            <w:shd w:val="clear" w:color="auto" w:fill="auto"/>
+            <w:vAlign w:val="bottom"/>
+            <w:hideMark/>
+          </w:tcPr>
+          <w:p>
+            <w:pPr>
+              <w:spacing w:after="0" w:line="240" w:lineRule="auto"/>
+              <w:rPr>
+                <w:rFonts w:ascii="Arial" w:eastAsia="Times New Roman" w:hAnsi="Arial" w:cs="Arial"/>
+                <w:color w:val="000000"/>
+                <w:sz w:val="20"/>
+                <w:szCs w:val="20"/>
+                <w:lang w:eastAsia="es-MX"/>
+              </w:rPr>
+            </w:pPr>
+            <w:r>
+              <w:rPr>
+                <w:rFonts w:ascii="Arial" w:eastAsia="Times New Roman" w:hAnsi="Arial" w:cs="Arial"/>
+                <w:color w:val="000000"/>
+                <w:sz w:val="20"/>
+                <w:szCs w:val="20"/>
+                <w:lang w:eastAsia="es-MX"/>
+              </w:rPr>
+              <w:t xml:space="preserve">1- </w:t>
+            </w:r>
+            <w:r>
+              <w:rPr>
+                <w:rFonts w:ascii="Arial" w:eastAsia="Times New Roman" w:hAnsi="Arial" w:cs="Arial"/>
+                <w:color w:val="000000"/>
+                <w:sz w:val="20"/>
+                <w:szCs w:val="20"/>
+                <w:lang w:eastAsia="es-MX"/>
+              </w:rPr>
+              <w:t>Es posible saber que corresponde a una Clínica para tratamientos de alta complejidad porque se menciona esto en la parte superior de la pantalla principal.</w:t>
+            </w:r>
+          </w:p>
+        </w:tc>
+      </w:tr>
+      <w:tr>
+        <w:trPr>
+          <w:trHeight w:val="525"/>
+        </w:trPr>
+        <w:tc>
+          <w:tcPr>
+            <w:tcW w:w="1275" w:type="dxa"/>
+            <w:vMerge/>
+            <w:tcBorders>
+              <w:top w:val="single" w:sz="4" w:space="0" w:color="auto"/>
+              <w:left w:val="single" w:sz="4" w:space="0" w:color="auto"/>
+              <w:bottom w:val="single" w:sz="4" w:space="0" w:color="auto"/>
+              <w:right w:val="single" w:sz="4" w:space="0" w:color="auto"/>
+            </w:tcBorders>
+            <w:vAlign w:val="center"/>
+            <w:hideMark/>
+          </w:tcPr>
+          <w:p>
+            <w:pPr>
+              <w:spacing w:after="0" w:line="240" w:lineRule="auto"/>
+              <w:rPr>
+                <w:rFonts w:ascii="Arial" w:eastAsia="Times New Roman" w:hAnsi="Arial" w:cs="Arial"/>
+                <w:color w:val="000000"/>
+                <w:sz w:val="20"/>
+                <w:szCs w:val="20"/>
+                <w:lang w:eastAsia="es-MX"/>
+              </w:rPr>
+            </w:pPr>
+          </w:p>
+        </w:tc>
+        <w:tc>
+          <w:tcPr>
+            <w:tcW w:w="6804" w:type="dxa"/>
+            <w:tcBorders>
+              <w:top w:val="nil"/>
+              <w:left w:val="nil"/>
+              <w:bottom w:val="single" w:sz="4" w:space="0" w:color="auto"/>
+              <w:right w:val="single" w:sz="4" w:space="0" w:color="auto"/>
+            </w:tcBorders>
+            <w:shd w:val="clear" w:color="auto" w:fill="auto"/>
+            <w:vAlign w:val="bottom"/>
+            <w:hideMark/>
+          </w:tcPr>
+          <w:p>
+            <w:pPr>
+              <w:spacing w:after="0" w:line="240" w:lineRule="auto"/>
+              <w:rPr>
+                <w:rFonts w:ascii="Arial" w:eastAsia="Times New Roman" w:hAnsi="Arial" w:cs="Arial"/>
+                <w:color w:val="000000"/>
+                <w:sz w:val="20"/>
+                <w:szCs w:val="20"/>
+                <w:lang w:eastAsia="es-MX"/>
+              </w:rPr>
+            </w:pPr>
+            <w:r>
+              <w:rPr>
+                <w:rFonts w:ascii="Arial" w:eastAsia="Times New Roman" w:hAnsi="Arial" w:cs="Arial"/>
+                <w:color w:val="000000"/>
+                <w:sz w:val="20"/>
+                <w:szCs w:val="20"/>
+                <w:lang w:eastAsia="es-MX"/>
+              </w:rPr>
+              <w:t xml:space="preserve">2- </w:t>
+            </w:r>
+            <w:r>
+              <w:rPr>
+                <w:rFonts w:ascii="Arial" w:eastAsia="Times New Roman" w:hAnsi="Arial" w:cs="Arial"/>
+                <w:color w:val="000000"/>
+                <w:sz w:val="20"/>
+                <w:szCs w:val="20"/>
+                <w:lang w:eastAsia="es-MX"/>
+              </w:rPr>
+              <w:t xml:space="preserve">Va dirigido </w:t>
+            </w:r>
+            <w:r>
+              <w:rPr>
+                <w:rFonts w:ascii="Arial" w:eastAsia="Times New Roman" w:hAnsi="Arial" w:cs="Arial"/>
+                <w:color w:val="000000"/>
+                <w:sz w:val="20"/>
+                <w:szCs w:val="20"/>
+                <w:lang w:eastAsia="es-MX"/>
+              </w:rPr>
+              <w:t>hacia el personal</w:t>
+            </w:r>
+            <w:r>
+              <w:rPr>
+                <w:rFonts w:ascii="Arial" w:eastAsia="Times New Roman" w:hAnsi="Arial" w:cs="Arial"/>
+                <w:color w:val="000000"/>
+                <w:sz w:val="20"/>
+                <w:szCs w:val="20"/>
+                <w:lang w:eastAsia="es-MX"/>
+              </w:rPr>
+              <w:t xml:space="preserve"> de la Clínica</w:t>
+            </w:r>
+            <w:r>
+              <w:rPr>
+                <w:rFonts w:ascii="Arial" w:eastAsia="Times New Roman" w:hAnsi="Arial" w:cs="Arial"/>
+                <w:color w:val="000000"/>
+                <w:sz w:val="20"/>
+                <w:szCs w:val="20"/>
+                <w:lang w:eastAsia="es-MX"/>
+              </w:rPr>
+              <w:t>, más precisamente hacia el Cajero y el Encargado de Facturación.</w:t>
+            </w:r>
+          </w:p>
+        </w:tc>
+      </w:tr>
+      <w:tr>
+        <w:trPr>
+          <w:trHeight w:val="780"/>
+        </w:trPr>
+        <w:tc>
+          <w:tcPr>
+            <w:tcW w:w="1275" w:type="dxa"/>
+            <w:vMerge w:val="restart"/>
+            <w:tcBorders>
+              <w:top w:val="nil"/>
+              <w:left w:val="single" w:sz="4" w:space="0" w:color="auto"/>
+              <w:bottom w:val="single" w:sz="4" w:space="0" w:color="auto"/>
+              <w:right w:val="single" w:sz="4" w:space="0" w:color="auto"/>
+            </w:tcBorders>
+            <w:shd w:val="clear" w:color="auto" w:fill="auto"/>
+            <w:hideMark/>
+          </w:tcPr>
+          <w:p>
+            <w:pPr>
+              <w:spacing w:after="0" w:line="240" w:lineRule="auto"/>
+              <w:jc w:val="center"/>
+              <w:rPr>
+                <w:rFonts w:ascii="Arial" w:eastAsia="Times New Roman" w:hAnsi="Arial" w:cs="Arial"/>
+                <w:color w:val="000000"/>
+                <w:sz w:val="20"/>
+                <w:szCs w:val="20"/>
+                <w:lang w:eastAsia="es-MX"/>
+              </w:rPr>
+            </w:pPr>
+            <w:r>
+              <w:rPr>
+                <w:rFonts w:ascii="Arial" w:eastAsia="Times New Roman" w:hAnsi="Arial" w:cs="Arial"/>
+                <w:color w:val="000000"/>
+                <w:sz w:val="20"/>
+                <w:szCs w:val="20"/>
+                <w:lang w:eastAsia="es-MX"/>
+              </w:rPr>
+              <w:t xml:space="preserve">Contenido </w:t>
+            </w:r>
+          </w:p>
+        </w:tc>
+        <w:tc>
+          <w:tcPr>
+            <w:tcW w:w="6804" w:type="dxa"/>
+            <w:tcBorders>
+              <w:top w:val="nil"/>
+              <w:left w:val="nil"/>
+              <w:bottom w:val="single" w:sz="4" w:space="0" w:color="auto"/>
+              <w:right w:val="single" w:sz="4" w:space="0" w:color="auto"/>
+            </w:tcBorders>
+            <w:shd w:val="clear" w:color="auto" w:fill="auto"/>
+            <w:vAlign w:val="bottom"/>
+            <w:hideMark/>
+          </w:tcPr>
+          <w:p>
+            <w:pPr>
+              <w:spacing w:after="0" w:line="240" w:lineRule="auto"/>
+              <w:rPr>
+                <w:rFonts w:ascii="Arial" w:eastAsia="Times New Roman" w:hAnsi="Arial" w:cs="Arial"/>
+                <w:color w:val="000000"/>
+                <w:sz w:val="20"/>
+                <w:szCs w:val="20"/>
+                <w:lang w:eastAsia="es-MX"/>
+              </w:rPr>
+            </w:pPr>
+            <w:r>
+              <w:rPr>
+                <w:rFonts w:ascii="Arial" w:eastAsia="Times New Roman" w:hAnsi="Arial" w:cs="Arial"/>
+                <w:color w:val="000000"/>
+                <w:sz w:val="20"/>
+                <w:szCs w:val="20"/>
+                <w:lang w:eastAsia="es-MX"/>
+              </w:rPr>
+              <w:t xml:space="preserve">1. </w:t>
+            </w:r>
+            <w:r>
+              <w:rPr>
+                <w:rFonts w:ascii="Arial" w:eastAsia="Times New Roman" w:hAnsi="Arial" w:cs="Arial"/>
+                <w:color w:val="000000"/>
+                <w:sz w:val="20"/>
+                <w:szCs w:val="20"/>
+                <w:lang w:eastAsia="es-MX"/>
+              </w:rPr>
+              <w:t>Es la información adecuada para el caso que nos tocó. Nos gustaría haber incluído la generación de Orden de Internación</w:t>
+            </w:r>
+            <w:r>
+              <w:rPr>
+                <w:rFonts w:ascii="Arial" w:eastAsia="Times New Roman" w:hAnsi="Arial" w:cs="Arial"/>
+                <w:color w:val="000000"/>
+                <w:sz w:val="20"/>
+                <w:szCs w:val="20"/>
+                <w:lang w:eastAsia="es-MX"/>
+              </w:rPr>
+              <w:t>, ya que éste caso es un poco más complejo.</w:t>
+            </w:r>
+            <w:r>
+              <w:rPr>
+                <w:rFonts w:ascii="Arial" w:eastAsia="Times New Roman" w:hAnsi="Arial" w:cs="Arial"/>
+                <w:color w:val="000000"/>
+                <w:sz w:val="20"/>
+                <w:szCs w:val="20"/>
+                <w:lang w:eastAsia="es-MX"/>
+              </w:rPr>
+              <w:t xml:space="preserve"> </w:t>
+            </w:r>
+          </w:p>
+        </w:tc>
+      </w:tr>
+      <w:tr>
+        <w:trPr>
+          <w:trHeight w:val="780"/>
+        </w:trPr>
+        <w:tc>
+          <w:tcPr>
+            <w:tcW w:w="1275" w:type="dxa"/>
+            <w:vMerge/>
+            <w:tcBorders>
+              <w:top w:val="nil"/>
+              <w:left w:val="single" w:sz="4" w:space="0" w:color="auto"/>
+              <w:bottom w:val="single" w:sz="4" w:space="0" w:color="auto"/>
+              <w:right w:val="single" w:sz="4" w:space="0" w:color="auto"/>
+            </w:tcBorders>
+            <w:vAlign w:val="center"/>
+            <w:hideMark/>
+          </w:tcPr>
+          <w:p>
+            <w:pPr>
+              <w:spacing w:after="0" w:line="240" w:lineRule="auto"/>
+              <w:rPr>
+                <w:rFonts w:ascii="Arial" w:eastAsia="Times New Roman" w:hAnsi="Arial" w:cs="Arial"/>
+                <w:color w:val="000000"/>
+                <w:sz w:val="20"/>
+                <w:szCs w:val="20"/>
+                <w:lang w:eastAsia="es-MX"/>
+              </w:rPr>
+            </w:pPr>
+          </w:p>
+        </w:tc>
+        <w:tc>
+          <w:tcPr>
+            <w:tcW w:w="6804" w:type="dxa"/>
+            <w:tcBorders>
+              <w:top w:val="nil"/>
+              <w:left w:val="nil"/>
+              <w:bottom w:val="single" w:sz="4" w:space="0" w:color="auto"/>
+              <w:right w:val="single" w:sz="4" w:space="0" w:color="auto"/>
+            </w:tcBorders>
+            <w:shd w:val="clear" w:color="auto" w:fill="auto"/>
+            <w:hideMark/>
+          </w:tcPr>
+          <w:p>
+            <w:pPr>
+              <w:spacing w:after="0" w:line="240" w:lineRule="auto"/>
+              <w:rPr>
+                <w:rFonts w:ascii="Arial" w:eastAsia="Times New Roman" w:hAnsi="Arial" w:cs="Arial"/>
+                <w:color w:val="000000"/>
+                <w:sz w:val="20"/>
+                <w:szCs w:val="20"/>
+                <w:lang w:eastAsia="es-MX"/>
+              </w:rPr>
+            </w:pPr>
+            <w:r>
+              <w:rPr>
+                <w:rFonts w:ascii="Arial" w:eastAsia="Times New Roman" w:hAnsi="Arial" w:cs="Arial"/>
+                <w:color w:val="000000"/>
+                <w:sz w:val="20"/>
+                <w:szCs w:val="20"/>
+                <w:lang w:eastAsia="es-MX"/>
+              </w:rPr>
+              <w:t xml:space="preserve">2- </w:t>
+            </w:r>
+            <w:r>
+              <w:rPr>
+                <w:rFonts w:ascii="Arial" w:eastAsia="Times New Roman" w:hAnsi="Arial" w:cs="Arial"/>
+                <w:color w:val="000000"/>
+                <w:sz w:val="20"/>
+                <w:szCs w:val="20"/>
+                <w:lang w:eastAsia="es-MX"/>
+              </w:rPr>
+              <w:t>Si, el contenido más relevante es la Facturación. Se logra distinguir en el menú de opciones que se ofrece.</w:t>
+            </w:r>
+            <w:r>
+              <w:rPr>
+                <w:rFonts w:ascii="Arial" w:eastAsia="Times New Roman" w:hAnsi="Arial" w:cs="Arial"/>
+                <w:color w:val="000000"/>
+                <w:sz w:val="20"/>
+                <w:szCs w:val="20"/>
+                <w:lang w:eastAsia="es-MX"/>
+              </w:rPr>
+              <w:t xml:space="preserve"> </w:t>
+            </w:r>
+          </w:p>
+        </w:tc>
+      </w:tr>
+      <w:tr>
+        <w:trPr>
+          <w:trHeight w:val="400"/>
+        </w:trPr>
+        <w:tc>
+          <w:tcPr>
+            <w:tcW w:w="1275" w:type="dxa"/>
+            <w:vMerge/>
+            <w:tcBorders>
+              <w:top w:val="nil"/>
+              <w:left w:val="single" w:sz="4" w:space="0" w:color="auto"/>
+              <w:bottom w:val="single" w:sz="4" w:space="0" w:color="auto"/>
+              <w:right w:val="single" w:sz="4" w:space="0" w:color="auto"/>
+            </w:tcBorders>
+            <w:vAlign w:val="center"/>
+            <w:hideMark/>
+          </w:tcPr>
+          <w:p>
+            <w:pPr>
+              <w:spacing w:after="0" w:line="240" w:lineRule="auto"/>
+              <w:rPr>
+                <w:rFonts w:ascii="Arial" w:eastAsia="Times New Roman" w:hAnsi="Arial" w:cs="Arial"/>
+                <w:color w:val="000000"/>
+                <w:sz w:val="20"/>
+                <w:szCs w:val="20"/>
+                <w:lang w:eastAsia="es-MX"/>
+              </w:rPr>
+            </w:pPr>
+          </w:p>
+        </w:tc>
+        <w:tc>
+          <w:tcPr>
+            <w:tcW w:w="6804" w:type="dxa"/>
+            <w:tcBorders>
+              <w:top w:val="nil"/>
+              <w:left w:val="nil"/>
+              <w:bottom w:val="single" w:sz="4" w:space="0" w:color="auto"/>
+              <w:right w:val="single" w:sz="4" w:space="0" w:color="auto"/>
+            </w:tcBorders>
+            <w:shd w:val="clear" w:color="auto" w:fill="auto"/>
+            <w:hideMark/>
+          </w:tcPr>
+          <w:p>
+            <w:pPr>
+              <w:spacing w:after="0" w:line="240" w:lineRule="auto"/>
+              <w:rPr>
+                <w:rFonts w:ascii="Arial" w:eastAsia="Times New Roman" w:hAnsi="Arial" w:cs="Arial"/>
+                <w:color w:val="000000"/>
+                <w:sz w:val="20"/>
+                <w:szCs w:val="20"/>
+                <w:lang w:eastAsia="es-MX"/>
+              </w:rPr>
+            </w:pPr>
+            <w:r>
+              <w:rPr>
+                <w:rFonts w:ascii="Arial" w:eastAsia="Times New Roman" w:hAnsi="Arial" w:cs="Arial"/>
+                <w:color w:val="000000"/>
+                <w:sz w:val="20"/>
+                <w:szCs w:val="20"/>
+                <w:lang w:eastAsia="es-MX"/>
+              </w:rPr>
+              <w:t xml:space="preserve">3- </w:t>
+            </w:r>
+            <w:r>
+              <w:rPr>
+                <w:rFonts w:ascii="Arial" w:eastAsia="Times New Roman" w:hAnsi="Arial" w:cs="Arial"/>
+                <w:color w:val="000000"/>
+                <w:sz w:val="20"/>
+                <w:szCs w:val="20"/>
+                <w:lang w:eastAsia="es-MX"/>
+              </w:rPr>
+              <w:t>No, esa opción no fue considerada.</w:t>
+            </w:r>
+          </w:p>
+        </w:tc>
+      </w:tr>
+      <w:tr>
+        <w:trPr>
+          <w:trHeight w:val="525"/>
+        </w:trPr>
+        <w:tc>
+          <w:tcPr>
+            <w:tcW w:w="1275" w:type="dxa"/>
+            <w:vMerge w:val="restart"/>
+            <w:tcBorders>
+              <w:top w:val="nil"/>
+              <w:left w:val="single" w:sz="4" w:space="0" w:color="auto"/>
+              <w:bottom w:val="single" w:sz="4" w:space="0" w:color="auto"/>
+              <w:right w:val="single" w:sz="4" w:space="0" w:color="auto"/>
+            </w:tcBorders>
+            <w:shd w:val="clear" w:color="auto" w:fill="auto"/>
+            <w:hideMark/>
+          </w:tcPr>
+          <w:p>
+            <w:pPr>
+              <w:spacing w:after="0" w:line="240" w:lineRule="auto"/>
+              <w:jc w:val="center"/>
+              <w:rPr>
+                <w:rFonts w:ascii="Arial" w:eastAsia="Times New Roman" w:hAnsi="Arial" w:cs="Arial"/>
+                <w:color w:val="000000"/>
+                <w:sz w:val="20"/>
+                <w:szCs w:val="20"/>
+                <w:lang w:eastAsia="es-MX"/>
+              </w:rPr>
+            </w:pPr>
+            <w:r>
+              <w:rPr>
+                <w:rFonts w:ascii="Arial" w:eastAsia="Times New Roman" w:hAnsi="Arial" w:cs="Arial"/>
+                <w:color w:val="000000"/>
+                <w:sz w:val="20"/>
+                <w:szCs w:val="20"/>
+                <w:lang w:eastAsia="es-MX"/>
+              </w:rPr>
+              <w:t xml:space="preserve">Navegación </w:t>
+            </w:r>
+          </w:p>
+        </w:tc>
+        <w:tc>
+          <w:tcPr>
+            <w:tcW w:w="6804" w:type="dxa"/>
+            <w:tcBorders>
+              <w:top w:val="nil"/>
+              <w:left w:val="nil"/>
+              <w:bottom w:val="single" w:sz="4" w:space="0" w:color="auto"/>
+              <w:right w:val="single" w:sz="4" w:space="0" w:color="auto"/>
+            </w:tcBorders>
+            <w:shd w:val="clear" w:color="auto" w:fill="auto"/>
+            <w:hideMark/>
+          </w:tcPr>
+          <w:p>
+            <w:pPr>
+              <w:spacing w:after="0" w:line="240" w:lineRule="auto"/>
+              <w:rPr>
+                <w:rFonts w:ascii="Arial" w:eastAsia="Times New Roman" w:hAnsi="Arial" w:cs="Arial"/>
+                <w:color w:val="000000"/>
+                <w:sz w:val="20"/>
+                <w:szCs w:val="20"/>
+                <w:lang w:eastAsia="es-MX"/>
+              </w:rPr>
+            </w:pPr>
+            <w:r>
+              <w:rPr>
+                <w:rFonts w:ascii="Arial" w:eastAsia="Times New Roman" w:hAnsi="Arial" w:cs="Arial"/>
+                <w:color w:val="000000"/>
+                <w:sz w:val="20"/>
+                <w:szCs w:val="20"/>
+                <w:lang w:eastAsia="es-MX"/>
+              </w:rPr>
+              <w:t xml:space="preserve">1- </w:t>
+            </w:r>
+            <w:r>
+              <w:rPr>
+                <w:rFonts w:ascii="Arial" w:eastAsia="Times New Roman" w:hAnsi="Arial" w:cs="Arial"/>
+                <w:color w:val="000000"/>
+                <w:sz w:val="20"/>
+                <w:szCs w:val="20"/>
+                <w:lang w:eastAsia="es-MX"/>
+              </w:rPr>
+              <w:t>Si, es posible. Se distinguen por el menú de opciones.</w:t>
+            </w:r>
+          </w:p>
+        </w:tc>
+      </w:tr>
+      <w:tr>
+        <w:trPr>
+          <w:trHeight w:val="442"/>
+        </w:trPr>
+        <w:tc>
+          <w:tcPr>
+            <w:tcW w:w="1275" w:type="dxa"/>
+            <w:vMerge/>
+            <w:tcBorders>
+              <w:top w:val="nil"/>
+              <w:left w:val="single" w:sz="4" w:space="0" w:color="auto"/>
+              <w:bottom w:val="single" w:sz="4" w:space="0" w:color="auto"/>
+              <w:right w:val="single" w:sz="4" w:space="0" w:color="auto"/>
+            </w:tcBorders>
+            <w:vAlign w:val="center"/>
+            <w:hideMark/>
+          </w:tcPr>
+          <w:p>
+            <w:pPr>
+              <w:spacing w:after="0" w:line="240" w:lineRule="auto"/>
+              <w:rPr>
+                <w:rFonts w:ascii="Arial" w:eastAsia="Times New Roman" w:hAnsi="Arial" w:cs="Arial"/>
+                <w:color w:val="000000"/>
+                <w:sz w:val="20"/>
+                <w:szCs w:val="20"/>
+                <w:lang w:eastAsia="es-MX"/>
+              </w:rPr>
+            </w:pPr>
+          </w:p>
+        </w:tc>
+        <w:tc>
+          <w:tcPr>
+            <w:tcW w:w="6804" w:type="dxa"/>
+            <w:tcBorders>
+              <w:top w:val="nil"/>
+              <w:left w:val="nil"/>
+              <w:bottom w:val="single" w:sz="4" w:space="0" w:color="auto"/>
+              <w:right w:val="single" w:sz="4" w:space="0" w:color="auto"/>
+            </w:tcBorders>
+            <w:shd w:val="clear" w:color="auto" w:fill="auto"/>
+            <w:hideMark/>
+          </w:tcPr>
+          <w:p>
+            <w:pPr>
+              <w:spacing w:after="0" w:line="240" w:lineRule="auto"/>
+              <w:rPr>
+                <w:rFonts w:ascii="Arial" w:eastAsia="Times New Roman" w:hAnsi="Arial" w:cs="Arial"/>
+                <w:color w:val="000000"/>
+                <w:sz w:val="20"/>
+                <w:szCs w:val="20"/>
+                <w:lang w:eastAsia="es-MX"/>
+              </w:rPr>
+            </w:pPr>
+            <w:r>
+              <w:rPr>
+                <w:rFonts w:ascii="Arial" w:eastAsia="Times New Roman" w:hAnsi="Arial" w:cs="Arial"/>
+                <w:color w:val="000000"/>
+                <w:sz w:val="20"/>
+                <w:szCs w:val="20"/>
+                <w:lang w:eastAsia="es-MX"/>
+              </w:rPr>
+              <w:t xml:space="preserve">2- </w:t>
+            </w:r>
+            <w:r>
+              <w:rPr>
+                <w:rFonts w:ascii="Arial" w:eastAsia="Times New Roman" w:hAnsi="Arial" w:cs="Arial"/>
+                <w:color w:val="000000"/>
+                <w:sz w:val="20"/>
+                <w:szCs w:val="20"/>
+                <w:lang w:eastAsia="es-MX"/>
+              </w:rPr>
+              <w:t>Existe un botón “Volver”.</w:t>
+            </w:r>
+          </w:p>
+        </w:tc>
+      </w:tr>
+      <w:tr>
+        <w:trPr>
+          <w:trHeight w:val="419"/>
+        </w:trPr>
+        <w:tc>
+          <w:tcPr>
+            <w:tcW w:w="1275" w:type="dxa"/>
+            <w:vMerge/>
+            <w:tcBorders>
+              <w:top w:val="nil"/>
+              <w:left w:val="single" w:sz="4" w:space="0" w:color="auto"/>
+              <w:bottom w:val="single" w:sz="4" w:space="0" w:color="auto"/>
+              <w:right w:val="single" w:sz="4" w:space="0" w:color="auto"/>
+            </w:tcBorders>
+            <w:vAlign w:val="center"/>
+            <w:hideMark/>
+          </w:tcPr>
+          <w:p>
+            <w:pPr>
+              <w:spacing w:after="0" w:line="240" w:lineRule="auto"/>
+              <w:rPr>
+                <w:rFonts w:ascii="Arial" w:eastAsia="Times New Roman" w:hAnsi="Arial" w:cs="Arial"/>
+                <w:color w:val="000000"/>
+                <w:sz w:val="20"/>
+                <w:szCs w:val="20"/>
+                <w:lang w:eastAsia="es-MX"/>
+              </w:rPr>
+            </w:pPr>
+          </w:p>
+        </w:tc>
+        <w:tc>
+          <w:tcPr>
+            <w:tcW w:w="6804" w:type="dxa"/>
+            <w:tcBorders>
+              <w:top w:val="nil"/>
+              <w:left w:val="nil"/>
+              <w:bottom w:val="single" w:sz="4" w:space="0" w:color="auto"/>
+              <w:right w:val="single" w:sz="4" w:space="0" w:color="auto"/>
+            </w:tcBorders>
+            <w:shd w:val="clear" w:color="auto" w:fill="auto"/>
+            <w:hideMark/>
+          </w:tcPr>
+          <w:p>
+            <w:pPr>
+              <w:spacing w:after="0" w:line="240" w:lineRule="auto"/>
+              <w:rPr>
+                <w:rFonts w:ascii="Arial" w:eastAsia="Times New Roman" w:hAnsi="Arial" w:cs="Arial"/>
+                <w:color w:val="000000"/>
+                <w:sz w:val="20"/>
+                <w:szCs w:val="20"/>
+                <w:lang w:eastAsia="es-MX"/>
+              </w:rPr>
+            </w:pPr>
+            <w:r>
+              <w:rPr>
+                <w:rFonts w:ascii="Arial" w:eastAsia="Times New Roman" w:hAnsi="Arial" w:cs="Arial"/>
+                <w:color w:val="000000"/>
+                <w:sz w:val="20"/>
+                <w:szCs w:val="20"/>
+                <w:lang w:eastAsia="es-MX"/>
+              </w:rPr>
+              <w:t xml:space="preserve">3- </w:t>
+            </w:r>
+            <w:r>
+              <w:rPr>
+                <w:rFonts w:ascii="Arial" w:eastAsia="Times New Roman" w:hAnsi="Arial" w:cs="Arial"/>
+                <w:color w:val="000000"/>
+                <w:sz w:val="20"/>
+                <w:szCs w:val="20"/>
+                <w:lang w:eastAsia="es-MX"/>
+              </w:rPr>
+              <w:t xml:space="preserve">Se vuelve presionando el botón “Volver”. </w:t>
+            </w:r>
+          </w:p>
+        </w:tc>
+      </w:tr>
+      <w:tr>
+        <w:trPr>
+          <w:trHeight w:val="553"/>
+        </w:trPr>
+        <w:tc>
+          <w:tcPr>
+            <w:tcW w:w="1275" w:type="dxa"/>
+            <w:vMerge w:val="restart"/>
+            <w:tcBorders>
+              <w:top w:val="nil"/>
+              <w:left w:val="single" w:sz="4" w:space="0" w:color="auto"/>
+              <w:bottom w:val="single" w:sz="4" w:space="0" w:color="auto"/>
+              <w:right w:val="single" w:sz="4" w:space="0" w:color="auto"/>
+            </w:tcBorders>
+            <w:shd w:val="clear" w:color="auto" w:fill="auto"/>
+            <w:hideMark/>
+          </w:tcPr>
+          <w:p>
+            <w:pPr>
+              <w:spacing w:after="0" w:line="240" w:lineRule="auto"/>
+              <w:jc w:val="center"/>
+              <w:rPr>
+                <w:rFonts w:ascii="Arial" w:eastAsia="Times New Roman" w:hAnsi="Arial" w:cs="Arial"/>
+                <w:color w:val="000000"/>
+                <w:sz w:val="20"/>
+                <w:szCs w:val="20"/>
+                <w:lang w:eastAsia="es-MX"/>
+              </w:rPr>
+            </w:pPr>
+            <w:r>
+              <w:rPr>
+                <w:rFonts w:ascii="Arial" w:eastAsia="Times New Roman" w:hAnsi="Arial" w:cs="Arial"/>
+                <w:color w:val="000000"/>
+                <w:sz w:val="20"/>
+                <w:szCs w:val="20"/>
+                <w:lang w:eastAsia="es-MX"/>
+              </w:rPr>
+              <w:t>Grafica Web</w:t>
+            </w:r>
+          </w:p>
+        </w:tc>
+        <w:tc>
+          <w:tcPr>
+            <w:tcW w:w="6804" w:type="dxa"/>
+            <w:tcBorders>
+              <w:top w:val="nil"/>
+              <w:left w:val="nil"/>
+              <w:bottom w:val="single" w:sz="4" w:space="0" w:color="auto"/>
+              <w:right w:val="single" w:sz="4" w:space="0" w:color="auto"/>
+            </w:tcBorders>
+            <w:shd w:val="clear" w:color="auto" w:fill="auto"/>
+            <w:hideMark/>
+          </w:tcPr>
+          <w:p>
+            <w:pPr>
+              <w:spacing w:after="0" w:line="240" w:lineRule="auto"/>
+              <w:rPr>
+                <w:rFonts w:ascii="Arial" w:eastAsia="Times New Roman" w:hAnsi="Arial" w:cs="Arial"/>
+                <w:color w:val="000000"/>
+                <w:sz w:val="20"/>
+                <w:szCs w:val="20"/>
+                <w:lang w:eastAsia="es-MX"/>
+              </w:rPr>
+            </w:pPr>
+            <w:r>
+              <w:rPr>
+                <w:rFonts w:ascii="Arial" w:eastAsia="Times New Roman" w:hAnsi="Arial" w:cs="Arial"/>
+                <w:color w:val="000000"/>
+                <w:sz w:val="20"/>
+                <w:szCs w:val="20"/>
+                <w:lang w:eastAsia="es-MX"/>
+              </w:rPr>
+              <w:t xml:space="preserve">1- </w:t>
+            </w:r>
+            <w:r>
+              <w:rPr>
+                <w:rFonts w:ascii="Arial" w:eastAsia="Times New Roman" w:hAnsi="Arial" w:cs="Arial"/>
+                <w:color w:val="000000"/>
+                <w:sz w:val="20"/>
+                <w:szCs w:val="20"/>
+                <w:lang w:eastAsia="es-MX"/>
+              </w:rPr>
+              <w:t>Si la imagen es nítida y adecuada para la Clínica.</w:t>
+            </w:r>
+          </w:p>
+        </w:tc>
+      </w:tr>
+      <w:tr>
+        <w:trPr>
+          <w:trHeight w:val="780"/>
+        </w:trPr>
+        <w:tc>
+          <w:tcPr>
+            <w:tcW w:w="1275" w:type="dxa"/>
+            <w:vMerge/>
+            <w:tcBorders>
+              <w:top w:val="nil"/>
+              <w:left w:val="single" w:sz="4" w:space="0" w:color="auto"/>
+              <w:bottom w:val="single" w:sz="4" w:space="0" w:color="auto"/>
+              <w:right w:val="single" w:sz="4" w:space="0" w:color="auto"/>
+            </w:tcBorders>
+            <w:vAlign w:val="center"/>
+            <w:hideMark/>
+          </w:tcPr>
+          <w:p>
+            <w:pPr>
+              <w:spacing w:after="0" w:line="240" w:lineRule="auto"/>
+              <w:rPr>
+                <w:rFonts w:ascii="Arial" w:eastAsia="Times New Roman" w:hAnsi="Arial" w:cs="Arial"/>
+                <w:color w:val="000000"/>
+                <w:sz w:val="20"/>
+                <w:szCs w:val="20"/>
+                <w:lang w:eastAsia="es-MX"/>
+              </w:rPr>
+            </w:pPr>
+          </w:p>
+        </w:tc>
+        <w:tc>
+          <w:tcPr>
+            <w:tcW w:w="6804" w:type="dxa"/>
+            <w:tcBorders>
+              <w:top w:val="nil"/>
+              <w:left w:val="nil"/>
+              <w:bottom w:val="single" w:sz="4" w:space="0" w:color="auto"/>
+              <w:right w:val="single" w:sz="4" w:space="0" w:color="auto"/>
+            </w:tcBorders>
+            <w:shd w:val="clear" w:color="auto" w:fill="auto"/>
+            <w:vAlign w:val="bottom"/>
+            <w:hideMark/>
+          </w:tcPr>
+          <w:p>
+            <w:pPr>
+              <w:spacing w:after="0" w:line="240" w:lineRule="auto"/>
+              <w:rPr>
+                <w:rFonts w:ascii="Arial" w:eastAsia="Times New Roman" w:hAnsi="Arial" w:cs="Arial"/>
+                <w:color w:val="000000"/>
+                <w:sz w:val="20"/>
+                <w:szCs w:val="20"/>
+                <w:lang w:eastAsia="es-MX"/>
+              </w:rPr>
+            </w:pPr>
+            <w:r>
+              <w:rPr>
+                <w:rFonts w:ascii="Arial" w:eastAsia="Times New Roman" w:hAnsi="Arial" w:cs="Arial"/>
+                <w:color w:val="000000"/>
+                <w:sz w:val="20"/>
+                <w:szCs w:val="20"/>
+                <w:lang w:eastAsia="es-MX"/>
+              </w:rPr>
+              <w:t xml:space="preserve">2- </w:t>
+            </w:r>
+            <w:r>
+              <w:rPr>
+                <w:rFonts w:ascii="Arial" w:eastAsia="Times New Roman" w:hAnsi="Arial" w:cs="Arial"/>
+                <w:color w:val="000000"/>
+                <w:sz w:val="20"/>
+                <w:szCs w:val="20"/>
+                <w:lang w:eastAsia="es-MX"/>
+              </w:rPr>
+              <w:t>Existe una única imagen en el sitio, es grande y no demora nada en cargarse.</w:t>
+            </w:r>
+            <w:r>
+              <w:rPr>
+                <w:rFonts w:ascii="Arial" w:eastAsia="Times New Roman" w:hAnsi="Arial" w:cs="Arial"/>
+                <w:color w:val="000000"/>
+                <w:sz w:val="20"/>
+                <w:szCs w:val="20"/>
+                <w:lang w:eastAsia="es-MX"/>
+              </w:rPr>
+              <w:t xml:space="preserve"> </w:t>
+            </w:r>
+            <w:r>
+              <w:rPr>
+                <w:rFonts w:ascii="Arial" w:eastAsia="Times New Roman" w:hAnsi="Arial" w:cs="Arial"/>
+                <w:color w:val="000000"/>
+                <w:sz w:val="20"/>
+                <w:szCs w:val="20"/>
+                <w:lang w:eastAsia="es-MX"/>
+              </w:rPr>
+              <w:t>El sitio no es lento y carga bastante rápido las fichas que se deben facturar.</w:t>
+            </w:r>
+          </w:p>
+        </w:tc>
+      </w:tr>
+      <w:tr>
+        <w:trPr>
+          <w:trHeight w:val="525"/>
+        </w:trPr>
+        <w:tc>
+          <w:tcPr>
+            <w:tcW w:w="1275" w:type="dxa"/>
+            <w:vMerge w:val="restart"/>
+            <w:tcBorders>
+              <w:top w:val="nil"/>
+              <w:left w:val="single" w:sz="4" w:space="0" w:color="auto"/>
+              <w:bottom w:val="single" w:sz="4" w:space="0" w:color="auto"/>
+              <w:right w:val="single" w:sz="4" w:space="0" w:color="auto"/>
+            </w:tcBorders>
+            <w:shd w:val="clear" w:color="auto" w:fill="auto"/>
+            <w:hideMark/>
+          </w:tcPr>
+          <w:p>
+            <w:pPr>
+              <w:spacing w:after="0" w:line="240" w:lineRule="auto"/>
+              <w:rPr>
+                <w:rFonts w:ascii="Arial" w:eastAsia="Times New Roman" w:hAnsi="Arial" w:cs="Arial"/>
+                <w:color w:val="000000"/>
+                <w:sz w:val="20"/>
+                <w:szCs w:val="20"/>
+                <w:lang w:eastAsia="es-MX"/>
+              </w:rPr>
+            </w:pPr>
+            <w:r>
+              <w:rPr>
+                <w:rFonts w:ascii="Arial" w:eastAsia="Times New Roman" w:hAnsi="Arial" w:cs="Arial"/>
+                <w:color w:val="000000"/>
+                <w:sz w:val="20"/>
+                <w:szCs w:val="20"/>
+                <w:lang w:eastAsia="es-MX"/>
+              </w:rPr>
+              <w:t>Búsqueda</w:t>
+            </w:r>
+          </w:p>
+        </w:tc>
+        <w:tc>
+          <w:tcPr>
+            <w:tcW w:w="6804" w:type="dxa"/>
+            <w:tcBorders>
+              <w:top w:val="nil"/>
+              <w:left w:val="nil"/>
+              <w:bottom w:val="single" w:sz="4" w:space="0" w:color="auto"/>
+              <w:right w:val="single" w:sz="4" w:space="0" w:color="auto"/>
+            </w:tcBorders>
+            <w:shd w:val="clear" w:color="auto" w:fill="auto"/>
+            <w:vAlign w:val="bottom"/>
+            <w:hideMark/>
+          </w:tcPr>
+          <w:p>
+            <w:pPr>
+              <w:spacing w:after="0" w:line="240" w:lineRule="auto"/>
+              <w:rPr>
+                <w:rFonts w:ascii="Arial" w:eastAsia="Times New Roman" w:hAnsi="Arial" w:cs="Arial"/>
+                <w:color w:val="000000"/>
+                <w:sz w:val="20"/>
+                <w:szCs w:val="20"/>
+                <w:lang w:eastAsia="es-MX"/>
+              </w:rPr>
+            </w:pPr>
+            <w:r>
+              <w:rPr>
+                <w:rFonts w:ascii="Arial" w:eastAsia="Times New Roman" w:hAnsi="Arial" w:cs="Arial"/>
+                <w:color w:val="000000"/>
+                <w:sz w:val="20"/>
+                <w:szCs w:val="20"/>
+                <w:lang w:eastAsia="es-MX"/>
+              </w:rPr>
+              <w:t xml:space="preserve">1- </w:t>
+            </w:r>
+            <w:r>
+              <w:rPr>
+                <w:rFonts w:ascii="Arial" w:eastAsia="Times New Roman" w:hAnsi="Arial" w:cs="Arial"/>
+                <w:color w:val="000000"/>
+                <w:sz w:val="20"/>
+                <w:szCs w:val="20"/>
+                <w:lang w:eastAsia="es-MX"/>
+              </w:rPr>
+              <w:t>No se u</w:t>
+            </w:r>
+            <w:r>
+              <w:rPr>
+                <w:rFonts w:ascii="Arial" w:eastAsia="Times New Roman" w:hAnsi="Arial" w:cs="Arial"/>
+                <w:color w:val="000000"/>
+                <w:sz w:val="20"/>
+                <w:szCs w:val="20"/>
+                <w:lang w:eastAsia="es-MX"/>
+              </w:rPr>
+              <w:t>tiliza un bus</w:t>
+            </w:r>
+            <w:r>
+              <w:rPr>
+                <w:rFonts w:ascii="Arial" w:eastAsia="Times New Roman" w:hAnsi="Arial" w:cs="Arial"/>
+                <w:color w:val="000000"/>
+                <w:sz w:val="20"/>
+                <w:szCs w:val="20"/>
+                <w:lang w:eastAsia="es-MX"/>
+              </w:rPr>
+              <w:t>cador al acceder a un sitio.</w:t>
+            </w:r>
+            <w:r>
+              <w:rPr>
+                <w:rFonts w:ascii="Arial" w:eastAsia="Times New Roman" w:hAnsi="Arial" w:cs="Arial"/>
+                <w:color w:val="000000"/>
+                <w:sz w:val="20"/>
+                <w:szCs w:val="20"/>
+                <w:lang w:eastAsia="es-MX"/>
+              </w:rPr>
+              <w:t xml:space="preserve"> </w:t>
+            </w:r>
+            <w:r>
+              <w:rPr>
+                <w:rFonts w:ascii="Arial" w:eastAsia="Times New Roman" w:hAnsi="Arial" w:cs="Arial"/>
+                <w:color w:val="000000"/>
+                <w:sz w:val="20"/>
+                <w:szCs w:val="20"/>
+                <w:lang w:eastAsia="es-MX"/>
+              </w:rPr>
+              <w:t>Se ofrece un buscador para las fichas de internación que se han generado. Está en “Facturar Ficha”.</w:t>
+            </w:r>
+            <w:r>
+              <w:rPr>
+                <w:rFonts w:ascii="Arial" w:eastAsia="Times New Roman" w:hAnsi="Arial" w:cs="Arial"/>
+                <w:color w:val="000000"/>
+                <w:sz w:val="20"/>
+                <w:szCs w:val="20"/>
+                <w:lang w:eastAsia="es-MX"/>
+              </w:rPr>
+              <w:t xml:space="preserve"> </w:t>
+            </w:r>
+          </w:p>
+        </w:tc>
+      </w:tr>
+      <w:tr>
+        <w:trPr>
+          <w:trHeight w:val="525"/>
+        </w:trPr>
+        <w:tc>
+          <w:tcPr>
+            <w:tcW w:w="1275" w:type="dxa"/>
+            <w:vMerge/>
+            <w:tcBorders>
+              <w:top w:val="nil"/>
+              <w:left w:val="single" w:sz="4" w:space="0" w:color="auto"/>
+              <w:bottom w:val="single" w:sz="4" w:space="0" w:color="auto"/>
+              <w:right w:val="single" w:sz="4" w:space="0" w:color="auto"/>
+            </w:tcBorders>
+            <w:vAlign w:val="center"/>
+            <w:hideMark/>
+          </w:tcPr>
+          <w:p>
+            <w:pPr>
+              <w:spacing w:after="0" w:line="240" w:lineRule="auto"/>
+              <w:rPr>
+                <w:rFonts w:ascii="Arial" w:eastAsia="Times New Roman" w:hAnsi="Arial" w:cs="Arial"/>
+                <w:color w:val="000000"/>
+                <w:sz w:val="20"/>
+                <w:szCs w:val="20"/>
+                <w:lang w:eastAsia="es-MX"/>
+              </w:rPr>
+            </w:pPr>
+          </w:p>
+        </w:tc>
+        <w:tc>
+          <w:tcPr>
+            <w:tcW w:w="6804" w:type="dxa"/>
+            <w:tcBorders>
+              <w:top w:val="nil"/>
+              <w:left w:val="nil"/>
+              <w:bottom w:val="single" w:sz="4" w:space="0" w:color="auto"/>
+              <w:right w:val="single" w:sz="4" w:space="0" w:color="auto"/>
+            </w:tcBorders>
+            <w:shd w:val="clear" w:color="auto" w:fill="auto"/>
+            <w:vAlign w:val="bottom"/>
+            <w:hideMark/>
+          </w:tcPr>
+          <w:p>
+            <w:pPr>
+              <w:spacing w:after="0" w:line="240" w:lineRule="auto"/>
+              <w:rPr>
+                <w:rFonts w:ascii="Arial" w:eastAsia="Times New Roman" w:hAnsi="Arial" w:cs="Arial"/>
+                <w:color w:val="000000"/>
+                <w:sz w:val="20"/>
+                <w:szCs w:val="20"/>
+                <w:lang w:eastAsia="es-MX"/>
+              </w:rPr>
+            </w:pPr>
+            <w:r>
+              <w:rPr>
+                <w:rFonts w:ascii="Arial" w:eastAsia="Times New Roman" w:hAnsi="Arial" w:cs="Arial"/>
+                <w:color w:val="000000"/>
+                <w:sz w:val="20"/>
+                <w:szCs w:val="20"/>
+                <w:lang w:eastAsia="es-MX"/>
+              </w:rPr>
+              <w:t>2- Antes de usar el buscador, se debe ingresar un n° de ficha en el campo y presionar el botón “Mostrar Ficha”</w:t>
+            </w:r>
+            <w:r>
+              <w:rPr>
+                <w:rFonts w:ascii="Arial" w:eastAsia="Times New Roman" w:hAnsi="Arial" w:cs="Arial"/>
+                <w:color w:val="000000"/>
+                <w:sz w:val="20"/>
+                <w:szCs w:val="20"/>
+                <w:lang w:eastAsia="es-MX"/>
+              </w:rPr>
+              <w:t xml:space="preserve"> </w:t>
+            </w:r>
+          </w:p>
+        </w:tc>
+      </w:tr>
+      <w:tr>
+        <w:trPr>
+          <w:trHeight w:val="300"/>
+        </w:trPr>
+        <w:tc>
+          <w:tcPr>
+            <w:tcW w:w="1275" w:type="dxa"/>
+            <w:vMerge/>
+            <w:tcBorders>
+              <w:top w:val="nil"/>
+              <w:left w:val="single" w:sz="4" w:space="0" w:color="auto"/>
+              <w:bottom w:val="single" w:sz="4" w:space="0" w:color="auto"/>
+              <w:right w:val="single" w:sz="4" w:space="0" w:color="auto"/>
+            </w:tcBorders>
+            <w:vAlign w:val="center"/>
+            <w:hideMark/>
+          </w:tcPr>
+          <w:p>
+            <w:pPr>
+              <w:spacing w:after="0" w:line="240" w:lineRule="auto"/>
+              <w:rPr>
+                <w:rFonts w:ascii="Arial" w:eastAsia="Times New Roman" w:hAnsi="Arial" w:cs="Arial"/>
+                <w:color w:val="000000"/>
+                <w:sz w:val="20"/>
+                <w:szCs w:val="20"/>
+                <w:lang w:eastAsia="es-MX"/>
+              </w:rPr>
+            </w:pPr>
+          </w:p>
+        </w:tc>
+        <w:tc>
+          <w:tcPr>
+            <w:tcW w:w="6804" w:type="dxa"/>
+            <w:tcBorders>
+              <w:top w:val="nil"/>
+              <w:left w:val="nil"/>
+              <w:bottom w:val="single" w:sz="4" w:space="0" w:color="auto"/>
+              <w:right w:val="single" w:sz="4" w:space="0" w:color="auto"/>
+            </w:tcBorders>
+            <w:shd w:val="clear" w:color="auto" w:fill="auto"/>
+            <w:vAlign w:val="bottom"/>
+            <w:hideMark/>
+          </w:tcPr>
+          <w:p>
+            <w:pPr>
+              <w:spacing w:after="0" w:line="240" w:lineRule="auto"/>
+              <w:rPr>
+                <w:rFonts w:ascii="Arial" w:eastAsia="Times New Roman" w:hAnsi="Arial" w:cs="Arial"/>
+                <w:color w:val="000000"/>
+                <w:sz w:val="20"/>
+                <w:szCs w:val="20"/>
+                <w:lang w:eastAsia="es-MX"/>
+              </w:rPr>
+            </w:pPr>
+            <w:r>
+              <w:rPr>
+                <w:rFonts w:ascii="Arial" w:eastAsia="Times New Roman" w:hAnsi="Arial" w:cs="Arial"/>
+                <w:color w:val="000000"/>
+                <w:sz w:val="20"/>
+                <w:szCs w:val="20"/>
+                <w:lang w:eastAsia="es-MX"/>
+              </w:rPr>
+              <w:t>3- A</w:t>
+            </w:r>
+            <w:r>
+              <w:rPr>
+                <w:rFonts w:ascii="Arial" w:eastAsia="Times New Roman" w:hAnsi="Arial" w:cs="Arial"/>
+                <w:color w:val="000000"/>
+                <w:sz w:val="20"/>
+                <w:szCs w:val="20"/>
+                <w:lang w:eastAsia="es-MX"/>
+              </w:rPr>
+              <w:t>nt</w:t>
+            </w:r>
+            <w:r>
+              <w:rPr>
+                <w:rFonts w:ascii="Arial" w:eastAsia="Times New Roman" w:hAnsi="Arial" w:cs="Arial"/>
+                <w:color w:val="000000"/>
+                <w:sz w:val="20"/>
+                <w:szCs w:val="20"/>
+                <w:lang w:eastAsia="es-MX"/>
+              </w:rPr>
+              <w:t>es de presionar el botón Buscar</w:t>
+            </w:r>
+            <w:r>
+              <w:rPr>
+                <w:rFonts w:ascii="Arial" w:eastAsia="Times New Roman" w:hAnsi="Arial" w:cs="Arial"/>
+                <w:color w:val="000000"/>
+                <w:sz w:val="20"/>
+                <w:szCs w:val="20"/>
+                <w:lang w:eastAsia="es-MX"/>
+              </w:rPr>
+              <w:t xml:space="preserve"> se muestran </w:t>
+            </w:r>
+            <w:r>
+              <w:rPr>
+                <w:rFonts w:ascii="Arial" w:eastAsia="Times New Roman" w:hAnsi="Arial" w:cs="Arial"/>
+                <w:color w:val="000000"/>
+                <w:sz w:val="20"/>
+                <w:szCs w:val="20"/>
+                <w:lang w:eastAsia="es-MX"/>
+              </w:rPr>
+              <w:t xml:space="preserve">vacios </w:t>
+            </w:r>
+            <w:r>
+              <w:rPr>
+                <w:rFonts w:ascii="Arial" w:eastAsia="Times New Roman" w:hAnsi="Arial" w:cs="Arial"/>
+                <w:color w:val="000000"/>
+                <w:sz w:val="20"/>
+                <w:szCs w:val="20"/>
+                <w:lang w:eastAsia="es-MX"/>
+              </w:rPr>
+              <w:t>los campos de la ficha de internación y los servicios especiales consumidos.</w:t>
+            </w:r>
+          </w:p>
+        </w:tc>
+      </w:tr>
+      <w:tr>
+        <w:trPr>
+          <w:trHeight w:val="599"/>
+        </w:trPr>
+        <w:tc>
+          <w:tcPr>
+            <w:tcW w:w="1275" w:type="dxa"/>
+            <w:tcBorders>
+              <w:top w:val="nil"/>
+              <w:left w:val="single" w:sz="4" w:space="0" w:color="auto"/>
+              <w:bottom w:val="single" w:sz="4" w:space="0" w:color="auto"/>
+              <w:right w:val="single" w:sz="4" w:space="0" w:color="auto"/>
+            </w:tcBorders>
+            <w:shd w:val="clear" w:color="auto" w:fill="auto"/>
+            <w:noWrap/>
+            <w:hideMark/>
+          </w:tcPr>
+          <w:p>
+            <w:pPr>
+              <w:spacing w:after="0" w:line="240" w:lineRule="auto"/>
+              <w:rPr>
+                <w:rFonts w:ascii="Arial" w:eastAsia="Times New Roman" w:hAnsi="Arial" w:cs="Arial"/>
+                <w:color w:val="000000"/>
+                <w:sz w:val="20"/>
+                <w:szCs w:val="20"/>
+                <w:lang w:eastAsia="es-MX"/>
+              </w:rPr>
+            </w:pPr>
+            <w:r>
+              <w:rPr>
+                <w:rFonts w:ascii="Arial" w:eastAsia="Times New Roman" w:hAnsi="Arial" w:cs="Arial"/>
+                <w:color w:val="000000"/>
+                <w:sz w:val="20"/>
+                <w:szCs w:val="20"/>
+                <w:lang w:eastAsia="es-MX"/>
+              </w:rPr>
+              <w:t>Feedback</w:t>
+            </w:r>
+          </w:p>
+        </w:tc>
+        <w:tc>
+          <w:tcPr>
+            <w:tcW w:w="6804" w:type="dxa"/>
+            <w:tcBorders>
+              <w:top w:val="nil"/>
+              <w:left w:val="nil"/>
+              <w:bottom w:val="single" w:sz="4" w:space="0" w:color="auto"/>
+              <w:right w:val="single" w:sz="4" w:space="0" w:color="auto"/>
+            </w:tcBorders>
+            <w:shd w:val="clear" w:color="auto" w:fill="auto"/>
+            <w:hideMark/>
+          </w:tcPr>
+          <w:p>
+            <w:pPr>
+              <w:spacing w:after="0" w:line="240" w:lineRule="auto"/>
+              <w:rPr>
+                <w:rFonts w:ascii="Arial" w:eastAsia="Times New Roman" w:hAnsi="Arial" w:cs="Arial"/>
+                <w:color w:val="000000"/>
+                <w:sz w:val="20"/>
+                <w:szCs w:val="20"/>
+                <w:lang w:eastAsia="es-MX"/>
+              </w:rPr>
+            </w:pPr>
+            <w:r>
+              <w:rPr>
+                <w:rFonts w:ascii="Arial" w:eastAsia="Times New Roman" w:hAnsi="Arial" w:cs="Arial"/>
+                <w:color w:val="000000"/>
+                <w:sz w:val="20"/>
+                <w:szCs w:val="20"/>
+                <w:lang w:eastAsia="es-MX"/>
+              </w:rPr>
+              <w:t xml:space="preserve">1- </w:t>
+            </w:r>
+            <w:r>
+              <w:rPr>
+                <w:rFonts w:ascii="Arial" w:eastAsia="Times New Roman" w:hAnsi="Arial" w:cs="Arial"/>
+                <w:color w:val="000000"/>
+                <w:sz w:val="20"/>
+                <w:szCs w:val="20"/>
+                <w:lang w:eastAsia="es-MX"/>
+              </w:rPr>
+              <w:t>No existe una</w:t>
+            </w:r>
+            <w:r>
+              <w:rPr>
+                <w:rFonts w:ascii="Arial" w:eastAsia="Times New Roman" w:hAnsi="Arial" w:cs="Arial"/>
+                <w:color w:val="000000"/>
+                <w:sz w:val="20"/>
+                <w:szCs w:val="20"/>
+                <w:lang w:eastAsia="es-MX"/>
+              </w:rPr>
+              <w:t xml:space="preserve"> forma online y offline de ponerse en contacto con la empresa o institución, para hacer sugerencias o comentarios</w:t>
+            </w:r>
+            <w:r>
+              <w:rPr>
+                <w:rFonts w:ascii="Arial" w:eastAsia="Times New Roman" w:hAnsi="Arial" w:cs="Arial"/>
+                <w:color w:val="000000"/>
+                <w:sz w:val="20"/>
+                <w:szCs w:val="20"/>
+                <w:lang w:eastAsia="es-MX"/>
+              </w:rPr>
+              <w:t>.</w:t>
+            </w:r>
+          </w:p>
+        </w:tc>
+      </w:tr>
+      <w:tr>
+        <w:trPr>
+          <w:trHeight w:val="525"/>
+        </w:trPr>
+        <w:tc>
+          <w:tcPr>
+            <w:tcW w:w="1275" w:type="dxa"/>
+            <w:tcBorders>
+              <w:top w:val="nil"/>
+              <w:left w:val="single" w:sz="4" w:space="0" w:color="auto"/>
+              <w:bottom w:val="single" w:sz="4" w:space="0" w:color="auto"/>
+              <w:right w:val="single" w:sz="4" w:space="0" w:color="auto"/>
+            </w:tcBorders>
+            <w:shd w:val="clear" w:color="auto" w:fill="auto"/>
+            <w:noWrap/>
+            <w:hideMark/>
+          </w:tcPr>
+          <w:p>
+            <w:pPr>
+              <w:spacing w:after="0" w:line="240" w:lineRule="auto"/>
+              <w:rPr>
+                <w:rFonts w:ascii="Arial" w:eastAsia="Times New Roman" w:hAnsi="Arial" w:cs="Arial"/>
+                <w:color w:val="000000"/>
+                <w:sz w:val="20"/>
+                <w:szCs w:val="20"/>
+                <w:lang w:eastAsia="es-MX"/>
+              </w:rPr>
+            </w:pPr>
+            <w:r>
+              <w:rPr>
+                <w:rFonts w:ascii="Arial" w:eastAsia="Times New Roman" w:hAnsi="Arial" w:cs="Arial"/>
+                <w:color w:val="000000"/>
+                <w:sz w:val="20"/>
+                <w:szCs w:val="20"/>
+                <w:lang w:eastAsia="es-MX"/>
+              </w:rPr>
+              <w:t>Utilidad</w:t>
+            </w:r>
+          </w:p>
+        </w:tc>
+        <w:tc>
+          <w:tcPr>
+            <w:tcW w:w="6804" w:type="dxa"/>
+            <w:tcBorders>
+              <w:top w:val="nil"/>
+              <w:left w:val="nil"/>
+              <w:bottom w:val="single" w:sz="4" w:space="0" w:color="auto"/>
+              <w:right w:val="single" w:sz="4" w:space="0" w:color="auto"/>
+            </w:tcBorders>
+            <w:shd w:val="clear" w:color="auto" w:fill="auto"/>
+            <w:vAlign w:val="bottom"/>
+            <w:hideMark/>
+          </w:tcPr>
+          <w:p>
+            <w:pPr>
+              <w:spacing w:after="0" w:line="240" w:lineRule="auto"/>
+              <w:rPr>
+                <w:rFonts w:ascii="Arial" w:eastAsia="Times New Roman" w:hAnsi="Arial" w:cs="Arial"/>
+                <w:color w:val="000000"/>
+                <w:sz w:val="20"/>
+                <w:szCs w:val="20"/>
+                <w:lang w:eastAsia="es-MX"/>
+              </w:rPr>
+            </w:pPr>
+            <w:r>
+              <w:rPr>
+                <w:rFonts w:ascii="Arial" w:eastAsia="Times New Roman" w:hAnsi="Arial" w:cs="Arial"/>
+                <w:color w:val="000000"/>
+                <w:sz w:val="20"/>
+                <w:szCs w:val="20"/>
+                <w:lang w:eastAsia="es-MX"/>
+              </w:rPr>
+              <w:t xml:space="preserve">1- </w:t>
+            </w:r>
+            <w:r>
+              <w:rPr>
+                <w:rFonts w:ascii="Arial" w:eastAsia="Times New Roman" w:hAnsi="Arial" w:cs="Arial"/>
+                <w:color w:val="000000"/>
+                <w:sz w:val="20"/>
+                <w:szCs w:val="20"/>
+                <w:lang w:eastAsia="es-MX"/>
+              </w:rPr>
+              <w:t>El objetivo es la facturación.</w:t>
+            </w:r>
+            <w:r>
+              <w:rPr>
+                <w:rFonts w:ascii="Arial" w:eastAsia="Times New Roman" w:hAnsi="Arial" w:cs="Arial"/>
+                <w:color w:val="000000"/>
+                <w:sz w:val="20"/>
+                <w:szCs w:val="20"/>
+                <w:lang w:eastAsia="es-MX"/>
+              </w:rPr>
+              <w:t xml:space="preserve"> </w:t>
+            </w:r>
+            <w:r>
+              <w:rPr>
+                <w:rFonts w:ascii="Arial" w:eastAsia="Times New Roman" w:hAnsi="Arial" w:cs="Arial"/>
+                <w:color w:val="000000"/>
+                <w:sz w:val="20"/>
+                <w:szCs w:val="20"/>
+                <w:lang w:eastAsia="es-MX"/>
+              </w:rPr>
+              <w:t>Se ofrece la opción de Generar Factura y Cobrar Factura.</w:t>
+            </w:r>
+          </w:p>
+        </w:tc>
+      </w:tr>
+    </w:tbl>
     <w:p>
       <w:pPr>
         <w:spacing w:after="100" w:afterAutospacing="1"/>
@@ -5898,7 +7300,7 @@
         <w:noProof/>
         <w:lang w:val="es-ES"/>
       </w:rPr>
-      <w:t>5</w:t>
+      <w:t>7</w:t>
     </w:r>
     <w:r>
       <w:rPr>

</xml_diff>

<commit_message>
TP 1 - Segunda parte - lista
</commit_message>
<xml_diff>
--- a/TP1- Ing SW-segunda parte.docx
+++ b/TP1- Ing SW-segunda parte.docx
@@ -2,6 +2,168 @@
 <file path=word/document.xml><?xml version="1.0" encoding="utf-8"?>
 <w:document xmlns:wpc="http://schemas.microsoft.com/office/word/2010/wordprocessingCanvas" xmlns:mc="http://schemas.openxmlformats.org/markup-compatibility/2006" xmlns:o="urn:schemas-microsoft-com:office:office" xmlns:r="http://schemas.openxmlformats.org/officeDocument/2006/relationships" xmlns:m="http://schemas.openxmlformats.org/officeDocument/2006/math" xmlns:v="urn:schemas-microsoft-com:vml" xmlns:wp14="http://schemas.microsoft.com/office/word/2010/wordprocessingDrawing" xmlns:wp="http://schemas.openxmlformats.org/drawingml/2006/wordprocessingDrawing" xmlns:w10="urn:schemas-microsoft-com:office:word" xmlns:w="http://schemas.openxmlformats.org/wordprocessingml/2006/main" xmlns:w14="http://schemas.microsoft.com/office/word/2010/wordml" xmlns:wpg="http://schemas.microsoft.com/office/word/2010/wordprocessingGroup" xmlns:wpi="http://schemas.microsoft.com/office/word/2010/wordprocessingInk" xmlns:wne="http://schemas.microsoft.com/office/word/2006/wordml" xmlns:wps="http://schemas.microsoft.com/office/word/2010/wordprocessingShape" mc:Ignorable="w14 wp14">
   <w:body>
+    <w:sdt>
+      <w:sdtPr>
+        <w:id w:val="-2078738046"/>
+        <w:docPartObj>
+          <w:docPartGallery w:val="Cover Pages"/>
+          <w:docPartUnique/>
+        </w:docPartObj>
+      </w:sdtPr>
+      <w:sdtContent>
+        <w:p/>
+        <w:p>
+          <w:pPr>
+            <w:jc w:val="center"/>
+            <w:rPr>
+              <w:sz w:val="52"/>
+            </w:rPr>
+          </w:pPr>
+          <w:r>
+            <w:rPr>
+              <w:sz w:val="52"/>
+            </w:rPr>
+            <w:t>Ingeniería en Software</w:t>
+          </w:r>
+        </w:p>
+        <w:p>
+          <w:pPr>
+            <w:jc w:val="center"/>
+            <w:rPr>
+              <w:sz w:val="52"/>
+            </w:rPr>
+          </w:pPr>
+        </w:p>
+        <w:p>
+          <w:pPr>
+            <w:jc w:val="center"/>
+            <w:rPr>
+              <w:b/>
+              <w:sz w:val="72"/>
+              <w:szCs w:val="72"/>
+            </w:rPr>
+          </w:pPr>
+          <w:r>
+            <w:rPr>
+              <w:b/>
+              <w:sz w:val="72"/>
+              <w:szCs w:val="72"/>
+            </w:rPr>
+            <w:t xml:space="preserve">Trabajo Práctico </w:t>
+          </w:r>
+          <w:proofErr w:type="spellStart"/>
+          <w:r>
+            <w:rPr>
+              <w:b/>
+              <w:sz w:val="72"/>
+              <w:szCs w:val="72"/>
+            </w:rPr>
+            <w:t>N°1</w:t>
+          </w:r>
+          <w:proofErr w:type="spellEnd"/>
+        </w:p>
+        <w:p>
+          <w:pPr>
+            <w:jc w:val="center"/>
+            <w:rPr>
+              <w:sz w:val="52"/>
+            </w:rPr>
+          </w:pPr>
+          <w:r>
+            <w:rPr>
+              <w:sz w:val="52"/>
+            </w:rPr>
+            <w:t>Segunda</w:t>
+          </w:r>
+          <w:r>
+            <w:rPr>
+              <w:sz w:val="52"/>
+            </w:rPr>
+            <w:t xml:space="preserve"> Parte</w:t>
+          </w:r>
+        </w:p>
+        <w:p>
+          <w:pPr>
+            <w:jc w:val="center"/>
+            <w:rPr>
+              <w:sz w:val="52"/>
+            </w:rPr>
+          </w:pPr>
+        </w:p>
+        <w:p>
+          <w:pPr>
+            <w:jc w:val="center"/>
+            <w:rPr>
+              <w:sz w:val="52"/>
+            </w:rPr>
+          </w:pPr>
+        </w:p>
+        <w:p>
+          <w:pPr>
+            <w:jc w:val="center"/>
+            <w:rPr>
+              <w:sz w:val="52"/>
+            </w:rPr>
+          </w:pPr>
+        </w:p>
+        <w:p>
+          <w:pPr>
+            <w:rPr>
+              <w:sz w:val="32"/>
+            </w:rPr>
+          </w:pPr>
+          <w:r>
+            <w:rPr>
+              <w:sz w:val="32"/>
+            </w:rPr>
+            <w:t>Integrantes:</w:t>
+          </w:r>
+        </w:p>
+        <w:p>
+          <w:pPr>
+            <w:rPr>
+              <w:sz w:val="32"/>
+            </w:rPr>
+          </w:pPr>
+          <w:r>
+            <w:rPr>
+              <w:sz w:val="32"/>
+            </w:rPr>
+            <w:tab/>
+            <w:t>García, Gabriel</w:t>
+          </w:r>
+        </w:p>
+        <w:p>
+          <w:pPr>
+            <w:rPr>
+              <w:sz w:val="32"/>
+            </w:rPr>
+          </w:pPr>
+          <w:r>
+            <w:rPr>
+              <w:sz w:val="32"/>
+            </w:rPr>
+            <w:tab/>
+            <w:t>Sastre, Yamila</w:t>
+          </w:r>
+        </w:p>
+        <w:p>
+          <w:pPr>
+            <w:ind w:left="708" w:hanging="708"/>
+            <w:rPr>
+              <w:sz w:val="32"/>
+            </w:rPr>
+          </w:pPr>
+          <w:r>
+            <w:rPr>
+              <w:sz w:val="32"/>
+            </w:rPr>
+            <w:t>Turno Noche</w:t>
+          </w:r>
+        </w:p>
+        <w:p/>
+      </w:sdtContent>
+    </w:sdt>
     <w:p>
       <w:pPr>
         <w:spacing w:after="100" w:afterAutospacing="1"/>
@@ -9,6 +171,25 @@
           <w:b/>
         </w:rPr>
       </w:pPr>
+    </w:p>
+    <w:p>
+      <w:pPr>
+        <w:rPr>
+          <w:rFonts w:ascii="Arial" w:hAnsi="Arial" w:cs="Arial"/>
+          <w:b/>
+          <w:sz w:val="20"/>
+          <w:szCs w:val="20"/>
+        </w:rPr>
+      </w:pPr>
+      <w:r>
+        <w:rPr>
+          <w:rFonts w:ascii="Arial" w:hAnsi="Arial" w:cs="Arial"/>
+          <w:b/>
+          <w:sz w:val="20"/>
+          <w:szCs w:val="20"/>
+        </w:rPr>
+        <w:br w:type="page"/>
+      </w:r>
     </w:p>
     <w:p>
       <w:pPr>
@@ -21,6 +202,8 @@
           <w:szCs w:val="20"/>
         </w:rPr>
       </w:pPr>
+      <w:bookmarkStart w:id="0" w:name="_GoBack"/>
+      <w:bookmarkEnd w:id="0"/>
       <w:r>
         <w:rPr>
           <w:rFonts w:ascii="Arial" w:hAnsi="Arial" w:cs="Arial"/>
@@ -28,6 +211,7 @@
           <w:sz w:val="20"/>
           <w:szCs w:val="20"/>
         </w:rPr>
+        <w:lastRenderedPageBreak/>
         <w:t xml:space="preserve">Trabajo </w:t>
       </w:r>
       <w:r>
@@ -429,10 +613,19 @@
         <w:spacing w:before="100" w:beforeAutospacing="1" w:after="100" w:afterAutospacing="1"/>
       </w:pPr>
       <w:r>
+        <w:rPr>
+          <w:b/>
+        </w:rPr>
         <w:t>Propósito</w:t>
       </w:r>
       <w:r>
-        <w:t xml:space="preserve">: </w:t>
+        <w:rPr>
+          <w:b/>
+        </w:rPr>
+        <w:t>:</w:t>
+      </w:r>
+      <w:r>
+        <w:t xml:space="preserve"> </w:t>
       </w:r>
       <w:r>
         <w:t xml:space="preserve">facturar y cobrar las </w:t>
@@ -460,6 +653,9 @@
         <w:spacing w:before="100" w:beforeAutospacing="1" w:after="100" w:afterAutospacing="1"/>
       </w:pPr>
       <w:r>
+        <w:rPr>
+          <w:b/>
+        </w:rPr>
         <w:t>Alcance del proyecto:</w:t>
       </w:r>
       <w:r>
@@ -475,11 +671,7 @@
         <w:t xml:space="preserve"> y emitir un comprobante.</w:t>
       </w:r>
       <w:r>
-        <w:t xml:space="preserve"> El mantenimiento y capacitación queda fuera del </w:t>
-      </w:r>
-      <w:r>
-        <w:lastRenderedPageBreak/>
-        <w:t>alcance del proyecto</w:t>
+        <w:t xml:space="preserve"> El mantenimiento y capacitación queda fuera del alcance del proyecto</w:t>
       </w:r>
       <w:r>
         <w:t>, así como el cálculo de impuestos y la conexión a sistemas fiscales</w:t>
@@ -527,6 +719,7 @@
         <w:spacing w:before="100" w:beforeAutospacing="1" w:after="100" w:afterAutospacing="1"/>
       </w:pPr>
       <w:r>
+        <w:lastRenderedPageBreak/>
         <w:t xml:space="preserve">Perspectiva del producto: </w:t>
       </w:r>
       <w:r>
@@ -861,7 +1054,6 @@
         <w:spacing w:before="100" w:beforeAutospacing="1" w:after="100" w:afterAutospacing="1"/>
       </w:pPr>
       <w:r>
-        <w:lastRenderedPageBreak/>
         <w:t>Validación</w:t>
       </w:r>
       <w:r>
@@ -906,6 +1098,7 @@
         <w:spacing w:before="100" w:beforeAutospacing="1" w:after="100" w:afterAutospacing="1"/>
       </w:pPr>
       <w:r>
+        <w:lastRenderedPageBreak/>
         <w:t xml:space="preserve">¿Está identificada la fuente del requerimiento </w:t>
       </w:r>
       <w:r>
@@ -1107,9 +1300,9 @@
         <w:tblLook w:val="04A0" w:firstRow="1" w:lastRow="0" w:firstColumn="1" w:lastColumn="0" w:noHBand="0" w:noVBand="1"/>
       </w:tblPr>
       <w:tblGrid>
-        <w:gridCol w:w="1540"/>
-        <w:gridCol w:w="3757"/>
-        <w:gridCol w:w="3757"/>
+        <w:gridCol w:w="1483"/>
+        <w:gridCol w:w="3619"/>
+        <w:gridCol w:w="3619"/>
       </w:tblGrid>
       <w:tr>
         <w:trPr>
@@ -1485,7 +1678,6 @@
               <w:spacing w:before="100" w:beforeAutospacing="1" w:after="100" w:afterAutospacing="1"/>
             </w:pPr>
             <w:r>
-              <w:lastRenderedPageBreak/>
               <w:t>viii.</w:t>
             </w:r>
           </w:p>
@@ -1633,6 +1825,9 @@
         <w:pStyle w:val="Prrafodelista"/>
         <w:spacing w:before="100" w:beforeAutospacing="1" w:after="100" w:afterAutospacing="1"/>
         <w:ind w:left="1440"/>
+        <w:rPr>
+          <w:sz w:val="2"/>
+        </w:rPr>
       </w:pPr>
     </w:p>
     <w:p>
@@ -1916,7 +2111,6 @@
         <w:ind w:left="1418"/>
       </w:pPr>
       <w:r>
-        <w:lastRenderedPageBreak/>
         <w:t>Una vez que se ponen las notas a cada una de las preguntas, se realiza un comentario que fundamente su punto de vista. Gracias a esto, será posible tener su visión acerca del sitio de manera concreta y además, se podrán extraer conclusiones. Claramente se buscar</w:t>
       </w:r>
       <w:r>
@@ -1937,6 +2131,13 @@
       <w:r>
         <w:t>, Operación y Utilidad)</w:t>
       </w:r>
+    </w:p>
+    <w:p>
+      <w:pPr>
+        <w:pStyle w:val="Prrafodelista"/>
+        <w:spacing w:before="100" w:beforeAutospacing="1" w:after="100" w:afterAutospacing="1"/>
+        <w:ind w:left="1418"/>
+      </w:pPr>
     </w:p>
     <w:p>
       <w:pPr>
@@ -2001,6 +2202,7 @@
                 <w:szCs w:val="20"/>
                 <w:lang w:eastAsia="es-MX"/>
               </w:rPr>
+              <w:lastRenderedPageBreak/>
               <w:t xml:space="preserve">Concepto </w:t>
             </w:r>
           </w:p>
@@ -8239,8 +8441,6 @@
               </w:rPr>
               <w:t>El sitio es para consultas sobre la situación académica personal, no es para recomendarlo a los demás.</w:t>
             </w:r>
-            <w:bookmarkStart w:id="0" w:name="_GoBack"/>
-            <w:bookmarkEnd w:id="0"/>
           </w:p>
         </w:tc>
         <w:tc>
@@ -8305,7 +8505,6 @@
         <w:spacing w:before="100" w:beforeAutospacing="1" w:after="100" w:afterAutospacing="1"/>
       </w:pPr>
       <w:r>
-        <w:lastRenderedPageBreak/>
         <w:t>Test de Usuario</w:t>
       </w:r>
     </w:p>
@@ -8498,6 +8697,7 @@
         <w:rPr>
           <w:i/>
         </w:rPr>
+        <w:lastRenderedPageBreak/>
         <w:t xml:space="preserve">Control y libertad para el </w:t>
       </w:r>
       <w:r>
@@ -8791,7 +8991,6 @@
         <w:rPr>
           <w:i/>
         </w:rPr>
-        <w:lastRenderedPageBreak/>
         <w:t>Ayuda</w:t>
       </w:r>
       <w:r>
@@ -8840,7 +9039,13 @@
         <w:t>está</w:t>
       </w:r>
       <w:r>
-        <w:t xml:space="preserve"> mirando la pantalla inicial y antes de comenzar a navegar o hacer “clic”</w:t>
+        <w:t xml:space="preserve"> mirando la pantalla inicial y antes de comenzar a navegar o hacer “clic</w:t>
+      </w:r>
+      <w:r>
+        <w:t>k</w:t>
+      </w:r>
+      <w:r>
+        <w:t>”</w:t>
       </w:r>
       <w:r>
         <w:rPr>
@@ -10188,7 +10393,6 @@
                 <w:szCs w:val="20"/>
                 <w:lang w:eastAsia="es-MX"/>
               </w:rPr>
-              <w:lastRenderedPageBreak/>
               <w:t>Utilidad</w:t>
             </w:r>
           </w:p>
@@ -11049,6 +11253,7 @@
                 <w:szCs w:val="20"/>
                 <w:lang w:eastAsia="es-MX"/>
               </w:rPr>
+              <w:lastRenderedPageBreak/>
               <w:t>Grafica Web</w:t>
             </w:r>
           </w:p>
@@ -11730,15 +11935,13 @@
       </w:pPr>
     </w:p>
     <w:sectPr>
-      <w:headerReference w:type="even" r:id="rId8"/>
-      <w:headerReference w:type="default" r:id="rId9"/>
-      <w:footerReference w:type="even" r:id="rId10"/>
-      <w:footerReference w:type="default" r:id="rId11"/>
-      <w:headerReference w:type="first" r:id="rId12"/>
-      <w:footerReference w:type="first" r:id="rId13"/>
-      <w:pgSz w:w="12240" w:h="15840"/>
+      <w:headerReference w:type="default" r:id="rId8"/>
+      <w:footerReference w:type="default" r:id="rId9"/>
+      <w:pgSz w:w="11907" w:h="16839" w:code="9"/>
       <w:pgMar w:top="1417" w:right="1701" w:bottom="0" w:left="1701" w:header="708" w:footer="708" w:gutter="0"/>
+      <w:pgNumType w:start="0"/>
       <w:cols w:space="708"/>
+      <w:titlePg/>
       <w:docGrid w:linePitch="360"/>
     </w:sectPr>
   </w:body>
@@ -11771,16 +11974,6 @@
 </file>
 
 <file path=word/footer1.xml><?xml version="1.0" encoding="utf-8"?>
-<w:ftr xmlns:wpc="http://schemas.microsoft.com/office/word/2010/wordprocessingCanvas" xmlns:mc="http://schemas.openxmlformats.org/markup-compatibility/2006" xmlns:o="urn:schemas-microsoft-com:office:office" xmlns:r="http://schemas.openxmlformats.org/officeDocument/2006/relationships" xmlns:m="http://schemas.openxmlformats.org/officeDocument/2006/math" xmlns:v="urn:schemas-microsoft-com:vml" xmlns:wp14="http://schemas.microsoft.com/office/word/2010/wordprocessingDrawing" xmlns:wp="http://schemas.openxmlformats.org/drawingml/2006/wordprocessingDrawing" xmlns:w10="urn:schemas-microsoft-com:office:word" xmlns:w="http://schemas.openxmlformats.org/wordprocessingml/2006/main" xmlns:w14="http://schemas.microsoft.com/office/word/2010/wordml" xmlns:wpg="http://schemas.microsoft.com/office/word/2010/wordprocessingGroup" xmlns:wpi="http://schemas.microsoft.com/office/word/2010/wordprocessingInk" xmlns:wne="http://schemas.microsoft.com/office/word/2006/wordml" xmlns:wps="http://schemas.microsoft.com/office/word/2010/wordprocessingShape" mc:Ignorable="w14 wp14">
-  <w:p>
-    <w:pPr>
-      <w:pStyle w:val="Piedepgina"/>
-    </w:pPr>
-  </w:p>
-</w:ftr>
-</file>
-
-<file path=word/footer2.xml><?xml version="1.0" encoding="utf-8"?>
 <w:ftr xmlns:wpc="http://schemas.microsoft.com/office/word/2010/wordprocessingCanvas" xmlns:mc="http://schemas.openxmlformats.org/markup-compatibility/2006" xmlns:o="urn:schemas-microsoft-com:office:office" xmlns:r="http://schemas.openxmlformats.org/officeDocument/2006/relationships" xmlns:m="http://schemas.openxmlformats.org/officeDocument/2006/math" xmlns:v="urn:schemas-microsoft-com:vml" xmlns:wp14="http://schemas.microsoft.com/office/word/2010/wordprocessingDrawing" xmlns:wp="http://schemas.openxmlformats.org/drawingml/2006/wordprocessingDrawing" xmlns:w10="urn:schemas-microsoft-com:office:word" xmlns:w="http://schemas.openxmlformats.org/wordprocessingml/2006/main" xmlns:w14="http://schemas.microsoft.com/office/word/2010/wordml" xmlns:wpg="http://schemas.microsoft.com/office/word/2010/wordprocessingGroup" xmlns:wpi="http://schemas.microsoft.com/office/word/2010/wordprocessingInk" xmlns:wne="http://schemas.microsoft.com/office/word/2006/wordml" xmlns:wps="http://schemas.microsoft.com/office/word/2010/wordprocessingShape" mc:Ignorable="w14 wp14">
   <w:p>
     <w:pPr>
@@ -11826,7 +12019,7 @@
         <w:noProof/>
         <w:lang w:val="es-ES"/>
       </w:rPr>
-      <w:t>6</w:t>
+      <w:t>9</w:t>
     </w:r>
     <w:r>
       <w:rPr>
@@ -11843,16 +12036,6 @@
 </w:ftr>
 </file>
 
-<file path=word/footer3.xml><?xml version="1.0" encoding="utf-8"?>
-<w:ftr xmlns:wpc="http://schemas.microsoft.com/office/word/2010/wordprocessingCanvas" xmlns:mc="http://schemas.openxmlformats.org/markup-compatibility/2006" xmlns:o="urn:schemas-microsoft-com:office:office" xmlns:r="http://schemas.openxmlformats.org/officeDocument/2006/relationships" xmlns:m="http://schemas.openxmlformats.org/officeDocument/2006/math" xmlns:v="urn:schemas-microsoft-com:vml" xmlns:wp14="http://schemas.microsoft.com/office/word/2010/wordprocessingDrawing" xmlns:wp="http://schemas.openxmlformats.org/drawingml/2006/wordprocessingDrawing" xmlns:w10="urn:schemas-microsoft-com:office:word" xmlns:w="http://schemas.openxmlformats.org/wordprocessingml/2006/main" xmlns:w14="http://schemas.microsoft.com/office/word/2010/wordml" xmlns:wpg="http://schemas.microsoft.com/office/word/2010/wordprocessingGroup" xmlns:wpi="http://schemas.microsoft.com/office/word/2010/wordprocessingInk" xmlns:wne="http://schemas.microsoft.com/office/word/2006/wordml" xmlns:wps="http://schemas.microsoft.com/office/word/2010/wordprocessingShape" mc:Ignorable="w14 wp14">
-  <w:p>
-    <w:pPr>
-      <w:pStyle w:val="Piedepgina"/>
-    </w:pPr>
-  </w:p>
-</w:ftr>
-</file>
-
 <file path=word/footnotes.xml><?xml version="1.0" encoding="utf-8"?>
 <w:footnotes xmlns:wpc="http://schemas.microsoft.com/office/word/2010/wordprocessingCanvas" xmlns:mc="http://schemas.openxmlformats.org/markup-compatibility/2006" xmlns:o="urn:schemas-microsoft-com:office:office" xmlns:r="http://schemas.openxmlformats.org/officeDocument/2006/relationships" xmlns:m="http://schemas.openxmlformats.org/officeDocument/2006/math" xmlns:v="urn:schemas-microsoft-com:vml" xmlns:wp14="http://schemas.microsoft.com/office/word/2010/wordprocessingDrawing" xmlns:wp="http://schemas.openxmlformats.org/drawingml/2006/wordprocessingDrawing" xmlns:w10="urn:schemas-microsoft-com:office:word" xmlns:w="http://schemas.openxmlformats.org/wordprocessingml/2006/main" xmlns:w14="http://schemas.microsoft.com/office/word/2010/wordml" xmlns:wpg="http://schemas.microsoft.com/office/word/2010/wordprocessingGroup" xmlns:wpi="http://schemas.microsoft.com/office/word/2010/wordprocessingInk" xmlns:wne="http://schemas.microsoft.com/office/word/2006/wordml" xmlns:wps="http://schemas.microsoft.com/office/word/2010/wordprocessingShape" mc:Ignorable="w14 wp14">
   <w:footnote w:type="separator" w:id="-1">
@@ -11879,16 +12062,6 @@
 </file>
 
 <file path=word/header1.xml><?xml version="1.0" encoding="utf-8"?>
-<w:hdr xmlns:wpc="http://schemas.microsoft.com/office/word/2010/wordprocessingCanvas" xmlns:mc="http://schemas.openxmlformats.org/markup-compatibility/2006" xmlns:o="urn:schemas-microsoft-com:office:office" xmlns:r="http://schemas.openxmlformats.org/officeDocument/2006/relationships" xmlns:m="http://schemas.openxmlformats.org/officeDocument/2006/math" xmlns:v="urn:schemas-microsoft-com:vml" xmlns:wp14="http://schemas.microsoft.com/office/word/2010/wordprocessingDrawing" xmlns:wp="http://schemas.openxmlformats.org/drawingml/2006/wordprocessingDrawing" xmlns:w10="urn:schemas-microsoft-com:office:word" xmlns:w="http://schemas.openxmlformats.org/wordprocessingml/2006/main" xmlns:w14="http://schemas.microsoft.com/office/word/2010/wordml" xmlns:wpg="http://schemas.microsoft.com/office/word/2010/wordprocessingGroup" xmlns:wpi="http://schemas.microsoft.com/office/word/2010/wordprocessingInk" xmlns:wne="http://schemas.microsoft.com/office/word/2006/wordml" xmlns:wps="http://schemas.microsoft.com/office/word/2010/wordprocessingShape" mc:Ignorable="w14 wp14">
-  <w:p>
-    <w:pPr>
-      <w:pStyle w:val="Encabezado"/>
-    </w:pPr>
-  </w:p>
-</w:hdr>
-</file>
-
-<file path=word/header2.xml><?xml version="1.0" encoding="utf-8"?>
 <w:hdr xmlns:wpc="http://schemas.microsoft.com/office/word/2010/wordprocessingCanvas" xmlns:mc="http://schemas.openxmlformats.org/markup-compatibility/2006" xmlns:o="urn:schemas-microsoft-com:office:office" xmlns:r="http://schemas.openxmlformats.org/officeDocument/2006/relationships" xmlns:m="http://schemas.openxmlformats.org/officeDocument/2006/math" xmlns:v="urn:schemas-microsoft-com:vml" xmlns:wp14="http://schemas.microsoft.com/office/word/2010/wordprocessingDrawing" xmlns:wp="http://schemas.openxmlformats.org/drawingml/2006/wordprocessingDrawing" xmlns:w10="urn:schemas-microsoft-com:office:word" xmlns:w="http://schemas.openxmlformats.org/wordprocessingml/2006/main" xmlns:w14="http://schemas.microsoft.com/office/word/2010/wordml" xmlns:wpg="http://schemas.microsoft.com/office/word/2010/wordprocessingGroup" xmlns:wpi="http://schemas.microsoft.com/office/word/2010/wordprocessingInk" xmlns:wne="http://schemas.microsoft.com/office/word/2006/wordml" xmlns:wps="http://schemas.microsoft.com/office/word/2010/wordprocessingShape" mc:Ignorable="w14 wp14">
   <w:p>
     <w:pPr>
@@ -11906,10 +12079,10 @@
         <w:lang w:val="es-AR" w:eastAsia="es-AR"/>
       </w:rPr>
       <w:drawing>
-        <wp:inline distT="0" distB="0" distL="0" distR="0">
+        <wp:inline distT="0" distB="0" distL="0" distR="0" wp14:anchorId="0FAC0BA3" wp14:editId="56472875">
           <wp:extent cx="1117600" cy="527539"/>
           <wp:effectExtent l="0" t="0" r="6350" b="6350"/>
-          <wp:docPr id="1" name="Picture 1" descr="araña utn"/>
+          <wp:docPr id="3" name="Picture 1" descr="araña utn"/>
           <wp:cNvGraphicFramePr>
             <a:graphicFrameLocks xmlns:a="http://schemas.openxmlformats.org/drawingml/2006/main" noChangeAspect="1"/>
           </wp:cNvGraphicFramePr>
@@ -11956,14 +12129,21 @@
         <w:sz w:val="18"/>
         <w:szCs w:val="18"/>
       </w:rPr>
-      <w:t xml:space="preserve">                                                                        </w:t>
+      <w:t xml:space="preserve">                                        </w:t>
     </w:r>
     <w:r>
       <w:rPr>
         <w:sz w:val="18"/>
         <w:szCs w:val="18"/>
       </w:rPr>
-      <w:t xml:space="preserve"> Cátedra: “INGENIERÍA DE SOFTWARE” – </w:t>
+      <w:t xml:space="preserve">                        </w:t>
+    </w:r>
+    <w:r>
+      <w:rPr>
+        <w:sz w:val="18"/>
+        <w:szCs w:val="18"/>
+      </w:rPr>
+      <w:t xml:space="preserve">Cátedra: “INGENIERÍA DE SOFTWARE” – </w:t>
     </w:r>
     <w:proofErr w:type="spellStart"/>
     <w:r>
@@ -12009,7 +12189,21 @@
         <w:sz w:val="18"/>
         <w:szCs w:val="18"/>
       </w:rPr>
-      <w:t xml:space="preserve">                                                                                                                                                        </w:t>
+      <w:t xml:space="preserve">                                                                                                                    </w:t>
+    </w:r>
+    <w:r>
+      <w:rPr>
+        <w:sz w:val="18"/>
+        <w:szCs w:val="18"/>
+      </w:rPr>
+      <w:t xml:space="preserve">                       </w:t>
+    </w:r>
+    <w:r>
+      <w:rPr>
+        <w:sz w:val="18"/>
+        <w:szCs w:val="18"/>
+      </w:rPr>
+      <w:t xml:space="preserve">    </w:t>
     </w:r>
     <w:r>
       <w:rPr>
@@ -12035,7 +12229,7 @@
         <w:sz w:val="18"/>
         <w:szCs w:val="18"/>
       </w:rPr>
-      <w:t xml:space="preserve">                                                                                                                                                               </w:t>
+      <w:t xml:space="preserve">                                                                                                                                                      </w:t>
     </w:r>
     <w:r>
       <w:rPr>
@@ -12060,16 +12254,6 @@
       </w:rPr>
       <w:t>TRABAJO PRÁCTICO 1- Tema: “Diagnóstico del Proyecto”</w:t>
     </w:r>
-  </w:p>
-</w:hdr>
-</file>
-
-<file path=word/header3.xml><?xml version="1.0" encoding="utf-8"?>
-<w:hdr xmlns:wpc="http://schemas.microsoft.com/office/word/2010/wordprocessingCanvas" xmlns:mc="http://schemas.openxmlformats.org/markup-compatibility/2006" xmlns:o="urn:schemas-microsoft-com:office:office" xmlns:r="http://schemas.openxmlformats.org/officeDocument/2006/relationships" xmlns:m="http://schemas.openxmlformats.org/officeDocument/2006/math" xmlns:v="urn:schemas-microsoft-com:vml" xmlns:wp14="http://schemas.microsoft.com/office/word/2010/wordprocessingDrawing" xmlns:wp="http://schemas.openxmlformats.org/drawingml/2006/wordprocessingDrawing" xmlns:w10="urn:schemas-microsoft-com:office:word" xmlns:w="http://schemas.openxmlformats.org/wordprocessingml/2006/main" xmlns:w14="http://schemas.microsoft.com/office/word/2010/wordml" xmlns:wpg="http://schemas.microsoft.com/office/word/2010/wordprocessingGroup" xmlns:wpi="http://schemas.microsoft.com/office/word/2010/wordprocessingInk" xmlns:wne="http://schemas.microsoft.com/office/word/2006/wordml" xmlns:wps="http://schemas.microsoft.com/office/word/2010/wordprocessingShape" mc:Ignorable="w14 wp14">
-  <w:p>
-    <w:pPr>
-      <w:pStyle w:val="Encabezado"/>
-    </w:pPr>
   </w:p>
 </w:hdr>
 </file>
@@ -13809,6 +13993,31 @@
         <w:right w:w="108" w:type="dxa"/>
       </w:tblCellMar>
     </w:tblPr>
+  </w:style>
+  <w:style w:type="paragraph" w:styleId="Sinespaciado">
+    <w:name w:val="No Spacing"/>
+    <w:link w:val="SinespaciadoCar"/>
+    <w:uiPriority w:val="1"/>
+    <w:qFormat/>
+    <w:rsid w:val="00B64BAE"/>
+    <w:pPr>
+      <w:spacing w:after="0" w:line="240" w:lineRule="auto"/>
+    </w:pPr>
+    <w:rPr>
+      <w:rFonts w:eastAsiaTheme="minorEastAsia"/>
+      <w:lang w:val="es-AR" w:eastAsia="es-AR"/>
+    </w:rPr>
+  </w:style>
+  <w:style w:type="character" w:customStyle="1" w:styleId="SinespaciadoCar">
+    <w:name w:val="Sin espaciado Car"/>
+    <w:basedOn w:val="Fuentedeprrafopredeter"/>
+    <w:link w:val="Sinespaciado"/>
+    <w:uiPriority w:val="1"/>
+    <w:rsid w:val="00B64BAE"/>
+    <w:rPr>
+      <w:rFonts w:eastAsiaTheme="minorEastAsia"/>
+      <w:lang w:val="es-AR" w:eastAsia="es-AR"/>
+    </w:rPr>
   </w:style>
 </w:styles>
 </file>
@@ -14114,6 +14323,537 @@
 </w:styles>
 </file>
 
+<file path=word/glossary/document.xml><?xml version="1.0" encoding="utf-8"?>
+<w:glossaryDocument xmlns:wpc="http://schemas.microsoft.com/office/word/2010/wordprocessingCanvas" xmlns:mc="http://schemas.openxmlformats.org/markup-compatibility/2006" xmlns:o="urn:schemas-microsoft-com:office:office" xmlns:r="http://schemas.openxmlformats.org/officeDocument/2006/relationships" xmlns:m="http://schemas.openxmlformats.org/officeDocument/2006/math" xmlns:v="urn:schemas-microsoft-com:vml" xmlns:wp14="http://schemas.microsoft.com/office/word/2010/wordprocessingDrawing" xmlns:wp="http://schemas.openxmlformats.org/drawingml/2006/wordprocessingDrawing" xmlns:w10="urn:schemas-microsoft-com:office:word" xmlns:w="http://schemas.openxmlformats.org/wordprocessingml/2006/main" xmlns:w14="http://schemas.microsoft.com/office/word/2010/wordml" xmlns:wpg="http://schemas.microsoft.com/office/word/2010/wordprocessingGroup" xmlns:wpi="http://schemas.microsoft.com/office/word/2010/wordprocessingInk" xmlns:wne="http://schemas.microsoft.com/office/word/2006/wordml" xmlns:wps="http://schemas.microsoft.com/office/word/2010/wordprocessingShape" mc:Ignorable="w14 wp14"/>
+</file>
+
+<file path=word/glossary/fontTable.xml><?xml version="1.0" encoding="utf-8"?>
+<w:fonts xmlns:mc="http://schemas.openxmlformats.org/markup-compatibility/2006" xmlns:r="http://schemas.openxmlformats.org/officeDocument/2006/relationships" xmlns:w="http://schemas.openxmlformats.org/wordprocessingml/2006/main" xmlns:w14="http://schemas.microsoft.com/office/word/2010/wordml" mc:Ignorable="w14">
+  <w:font w:name="Symbol">
+    <w:panose1 w:val="05050102010706020507"/>
+    <w:charset w:val="02"/>
+    <w:family w:val="roman"/>
+    <w:pitch w:val="variable"/>
+    <w:sig w:usb0="00000000" w:usb1="10000000" w:usb2="00000000" w:usb3="00000000" w:csb0="80000000" w:csb1="00000000"/>
+  </w:font>
+  <w:font w:name="Times New Roman">
+    <w:panose1 w:val="02020603050405020304"/>
+    <w:charset w:val="00"/>
+    <w:family w:val="roman"/>
+    <w:pitch w:val="variable"/>
+    <w:sig w:usb0="E0002AFF" w:usb1="C0007841" w:usb2="00000009" w:usb3="00000000" w:csb0="000001FF" w:csb1="00000000"/>
+  </w:font>
+  <w:font w:name="Courier New">
+    <w:panose1 w:val="02070309020205020404"/>
+    <w:charset w:val="00"/>
+    <w:family w:val="modern"/>
+    <w:pitch w:val="fixed"/>
+    <w:sig w:usb0="E0002AFF" w:usb1="C0007843" w:usb2="00000009" w:usb3="00000000" w:csb0="000001FF" w:csb1="00000000"/>
+  </w:font>
+  <w:font w:name="Wingdings">
+    <w:panose1 w:val="05000000000000000000"/>
+    <w:charset w:val="02"/>
+    <w:family w:val="auto"/>
+    <w:pitch w:val="variable"/>
+    <w:sig w:usb0="00000000" w:usb1="10000000" w:usb2="00000000" w:usb3="00000000" w:csb0="80000000" w:csb1="00000000"/>
+  </w:font>
+  <w:font w:name="Calibri">
+    <w:panose1 w:val="020F0502020204030204"/>
+    <w:charset w:val="00"/>
+    <w:family w:val="swiss"/>
+    <w:pitch w:val="variable"/>
+    <w:sig w:usb0="E10002FF" w:usb1="4000ACFF" w:usb2="00000009" w:usb3="00000000" w:csb0="0000019F" w:csb1="00000000"/>
+  </w:font>
+  <w:font w:name="Tahoma">
+    <w:panose1 w:val="020B0604030504040204"/>
+    <w:charset w:val="00"/>
+    <w:family w:val="swiss"/>
+    <w:notTrueType/>
+    <w:pitch w:val="variable"/>
+    <w:sig w:usb0="00000003" w:usb1="00000000" w:usb2="00000000" w:usb3="00000000" w:csb0="00000001" w:csb1="00000000"/>
+  </w:font>
+  <w:font w:name="Arial">
+    <w:panose1 w:val="020B0604020202020204"/>
+    <w:charset w:val="00"/>
+    <w:family w:val="swiss"/>
+    <w:pitch w:val="variable"/>
+    <w:sig w:usb0="E0002AFF" w:usb1="C0007843" w:usb2="00000009" w:usb3="00000000" w:csb0="000001FF" w:csb1="00000000"/>
+  </w:font>
+  <w:font w:name="Cambria">
+    <w:panose1 w:val="02040503050406030204"/>
+    <w:charset w:val="00"/>
+    <w:family w:val="roman"/>
+    <w:pitch w:val="variable"/>
+    <w:sig w:usb0="E00002FF" w:usb1="400004FF" w:usb2="00000000" w:usb3="00000000" w:csb0="0000019F" w:csb1="00000000"/>
+  </w:font>
+</w:fonts>
+</file>
+
+<file path=word/glossary/settings.xml><?xml version="1.0" encoding="utf-8"?>
+<w:settings xmlns:mc="http://schemas.openxmlformats.org/markup-compatibility/2006" xmlns:o="urn:schemas-microsoft-com:office:office" xmlns:r="http://schemas.openxmlformats.org/officeDocument/2006/relationships" xmlns:m="http://schemas.openxmlformats.org/officeDocument/2006/math" xmlns:v="urn:schemas-microsoft-com:vml" xmlns:w10="urn:schemas-microsoft-com:office:word" xmlns:w="http://schemas.openxmlformats.org/wordprocessingml/2006/main" xmlns:w14="http://schemas.microsoft.com/office/word/2010/wordml" xmlns:sl="http://schemas.openxmlformats.org/schemaLibrary/2006/main" mc:Ignorable="w14">
+  <w:view w:val="normal"/>
+  <w:defaultTabStop w:val="708"/>
+  <w:hyphenationZone w:val="425"/>
+  <w:characterSpacingControl w:val="doNotCompress"/>
+  <w:compat>
+    <w:useFELayout/>
+    <w:compatSetting w:name="compatibilityMode" w:uri="http://schemas.microsoft.com/office/word" w:val="14"/>
+    <w:compatSetting w:name="overrideTableStyleFontSizeAndJustification" w:uri="http://schemas.microsoft.com/office/word" w:val="1"/>
+    <w:compatSetting w:name="enableOpenTypeFeatures" w:uri="http://schemas.microsoft.com/office/word" w:val="1"/>
+    <w:compatSetting w:name="doNotFlipMirrorIndents" w:uri="http://schemas.microsoft.com/office/word" w:val="1"/>
+  </w:compat>
+  <w:rsids>
+    <w:rsidRoot w:val="00215C1D"/>
+    <w:rsid w:val="00215C1D"/>
+    <w:rsid w:val="007B4E9D"/>
+  </w:rsids>
+  <m:mathPr>
+    <m:mathFont m:val="Cambria Math"/>
+    <m:brkBin m:val="before"/>
+    <m:brkBinSub m:val="--"/>
+    <m:smallFrac m:val="0"/>
+    <m:dispDef/>
+    <m:lMargin m:val="0"/>
+    <m:rMargin m:val="0"/>
+    <m:defJc m:val="centerGroup"/>
+    <m:wrapIndent m:val="1440"/>
+    <m:intLim m:val="subSup"/>
+    <m:naryLim m:val="undOvr"/>
+  </m:mathPr>
+  <w:themeFontLang w:val="es-AR"/>
+  <w:clrSchemeMapping w:bg1="light1" w:t1="dark1" w:bg2="light2" w:t2="dark2" w:accent1="accent1" w:accent2="accent2" w:accent3="accent3" w:accent4="accent4" w:accent5="accent5" w:accent6="accent6" w:hyperlink="hyperlink" w:followedHyperlink="followedHyperlink"/>
+  <w:decimalSymbol w:val=","/>
+  <w:listSeparator w:val=","/>
+</w:settings>
+</file>
+
+<file path=word/glossary/styles.xml><?xml version="1.0" encoding="utf-8"?>
+<w:styles xmlns:mc="http://schemas.openxmlformats.org/markup-compatibility/2006" xmlns:r="http://schemas.openxmlformats.org/officeDocument/2006/relationships" xmlns:w="http://schemas.openxmlformats.org/wordprocessingml/2006/main" xmlns:w14="http://schemas.microsoft.com/office/word/2010/wordml" mc:Ignorable="w14">
+  <w:docDefaults>
+    <w:rPrDefault>
+      <w:rPr>
+        <w:rFonts w:asciiTheme="minorHAnsi" w:eastAsiaTheme="minorEastAsia" w:hAnsiTheme="minorHAnsi" w:cstheme="minorBidi"/>
+        <w:sz w:val="22"/>
+        <w:szCs w:val="22"/>
+        <w:lang w:val="es-AR" w:eastAsia="es-AR" w:bidi="ar-SA"/>
+      </w:rPr>
+    </w:rPrDefault>
+    <w:pPrDefault>
+      <w:pPr>
+        <w:spacing w:after="200" w:line="276" w:lineRule="auto"/>
+      </w:pPr>
+    </w:pPrDefault>
+  </w:docDefaults>
+  <w:latentStyles w:defLockedState="0" w:defUIPriority="99" w:defSemiHidden="1" w:defUnhideWhenUsed="1" w:defQFormat="0" w:count="267">
+    <w:lsdException w:name="Normal" w:semiHidden="0" w:uiPriority="0" w:unhideWhenUsed="0" w:qFormat="1"/>
+    <w:lsdException w:name="heading 1" w:semiHidden="0" w:uiPriority="9" w:unhideWhenUsed="0" w:qFormat="1"/>
+    <w:lsdException w:name="heading 2" w:uiPriority="9" w:qFormat="1"/>
+    <w:lsdException w:name="heading 3" w:uiPriority="9" w:qFormat="1"/>
+    <w:lsdException w:name="heading 4" w:uiPriority="9" w:qFormat="1"/>
+    <w:lsdException w:name="heading 5" w:uiPriority="9" w:qFormat="1"/>
+    <w:lsdException w:name="heading 6" w:uiPriority="9" w:qFormat="1"/>
+    <w:lsdException w:name="heading 7" w:uiPriority="9" w:qFormat="1"/>
+    <w:lsdException w:name="heading 8" w:uiPriority="9" w:qFormat="1"/>
+    <w:lsdException w:name="heading 9" w:uiPriority="9" w:qFormat="1"/>
+    <w:lsdException w:name="toc 1" w:uiPriority="39"/>
+    <w:lsdException w:name="toc 2" w:uiPriority="39"/>
+    <w:lsdException w:name="toc 3" w:uiPriority="39"/>
+    <w:lsdException w:name="toc 4" w:uiPriority="39"/>
+    <w:lsdException w:name="toc 5" w:uiPriority="39"/>
+    <w:lsdException w:name="toc 6" w:uiPriority="39"/>
+    <w:lsdException w:name="toc 7" w:uiPriority="39"/>
+    <w:lsdException w:name="toc 8" w:uiPriority="39"/>
+    <w:lsdException w:name="toc 9" w:uiPriority="39"/>
+    <w:lsdException w:name="caption" w:uiPriority="35" w:qFormat="1"/>
+    <w:lsdException w:name="Title" w:semiHidden="0" w:uiPriority="10" w:unhideWhenUsed="0" w:qFormat="1"/>
+    <w:lsdException w:name="Default Paragraph Font" w:uiPriority="1"/>
+    <w:lsdException w:name="Subtitle" w:semiHidden="0" w:uiPriority="11" w:unhideWhenUsed="0" w:qFormat="1"/>
+    <w:lsdException w:name="Strong" w:semiHidden="0" w:uiPriority="22" w:unhideWhenUsed="0" w:qFormat="1"/>
+    <w:lsdException w:name="Emphasis" w:semiHidden="0" w:uiPriority="20" w:unhideWhenUsed="0" w:qFormat="1"/>
+    <w:lsdException w:name="Table Grid" w:semiHidden="0" w:uiPriority="59" w:unhideWhenUsed="0"/>
+    <w:lsdException w:name="Placeholder Text" w:unhideWhenUsed="0"/>
+    <w:lsdException w:name="No Spacing" w:semiHidden="0" w:uiPriority="1" w:unhideWhenUsed="0" w:qFormat="1"/>
+    <w:lsdException w:name="Light Shading" w:semiHidden="0" w:uiPriority="60" w:unhideWhenUsed="0"/>
+    <w:lsdException w:name="Light List" w:semiHidden="0" w:uiPriority="61" w:unhideWhenUsed="0"/>
+    <w:lsdException w:name="Light Grid" w:semiHidden="0" w:uiPriority="62" w:unhideWhenUsed="0"/>
+    <w:lsdException w:name="Medium Shading 1" w:semiHidden="0" w:uiPriority="63" w:unhideWhenUsed="0"/>
+    <w:lsdException w:name="Medium Shading 2" w:semiHidden="0" w:uiPriority="64" w:unhideWhenUsed="0"/>
+    <w:lsdException w:name="Medium List 1" w:semiHidden="0" w:uiPriority="65" w:unhideWhenUsed="0"/>
+    <w:lsdException w:name="Medium List 2" w:semiHidden="0" w:uiPriority="66" w:unhideWhenUsed="0"/>
+    <w:lsdException w:name="Medium Grid 1" w:semiHidden="0" w:uiPriority="67" w:unhideWhenUsed="0"/>
+    <w:lsdException w:name="Medium Grid 2" w:semiHidden="0" w:uiPriority="68" w:unhideWhenUsed="0"/>
+    <w:lsdException w:name="Medium Grid 3" w:semiHidden="0" w:uiPriority="69" w:unhideWhenUsed="0"/>
+    <w:lsdException w:name="Dark List" w:semiHidden="0" w:uiPriority="70" w:unhideWhenUsed="0"/>
+    <w:lsdException w:name="Colorful Shading" w:semiHidden="0" w:uiPriority="71" w:unhideWhenUsed="0"/>
+    <w:lsdException w:name="Colorful List" w:semiHidden="0" w:uiPriority="72" w:unhideWhenUsed="0"/>
+    <w:lsdException w:name="Colorful Grid" w:semiHidden="0" w:uiPriority="73" w:unhideWhenUsed="0"/>
+    <w:lsdException w:name="Light Shading Accent 1" w:semiHidden="0" w:uiPriority="60" w:unhideWhenUsed="0"/>
+    <w:lsdException w:name="Light List Accent 1" w:semiHidden="0" w:uiPriority="61" w:unhideWhenUsed="0"/>
+    <w:lsdException w:name="Light Grid Accent 1" w:semiHidden="0" w:uiPriority="62" w:unhideWhenUsed="0"/>
+    <w:lsdException w:name="Medium Shading 1 Accent 1" w:semiHidden="0" w:uiPriority="63" w:unhideWhenUsed="0"/>
+    <w:lsdException w:name="Medium Shading 2 Accent 1" w:semiHidden="0" w:uiPriority="64" w:unhideWhenUsed="0"/>
+    <w:lsdException w:name="Medium List 1 Accent 1" w:semiHidden="0" w:uiPriority="65" w:unhideWhenUsed="0"/>
+    <w:lsdException w:name="Revision" w:unhideWhenUsed="0"/>
+    <w:lsdException w:name="List Paragraph" w:semiHidden="0" w:uiPriority="34" w:unhideWhenUsed="0" w:qFormat="1"/>
+    <w:lsdException w:name="Quote" w:semiHidden="0" w:uiPriority="29" w:unhideWhenUsed="0" w:qFormat="1"/>
+    <w:lsdException w:name="Intense Quote" w:semiHidden="0" w:uiPriority="30" w:unhideWhenUsed="0" w:qFormat="1"/>
+    <w:lsdException w:name="Medium List 2 Accent 1" w:semiHidden="0" w:uiPriority="66" w:unhideWhenUsed="0"/>
+    <w:lsdException w:name="Medium Grid 1 Accent 1" w:semiHidden="0" w:uiPriority="67" w:unhideWhenUsed="0"/>
+    <w:lsdException w:name="Medium Grid 2 Accent 1" w:semiHidden="0" w:uiPriority="68" w:unhideWhenUsed="0"/>
+    <w:lsdException w:name="Medium Grid 3 Accent 1" w:semiHidden="0" w:uiPriority="69" w:unhideWhenUsed="0"/>
+    <w:lsdException w:name="Dark List Accent 1" w:semiHidden="0" w:uiPriority="70" w:unhideWhenUsed="0"/>
+    <w:lsdException w:name="Colorful Shading Accent 1" w:semiHidden="0" w:uiPriority="71" w:unhideWhenUsed="0"/>
+    <w:lsdException w:name="Colorful List Accent 1" w:semiHidden="0" w:uiPriority="72" w:unhideWhenUsed="0"/>
+    <w:lsdException w:name="Colorful Grid Accent 1" w:semiHidden="0" w:uiPriority="73" w:unhideWhenUsed="0"/>
+    <w:lsdException w:name="Light Shading Accent 2" w:semiHidden="0" w:uiPriority="60" w:unhideWhenUsed="0"/>
+    <w:lsdException w:name="Light List Accent 2" w:semiHidden="0" w:uiPriority="61" w:unhideWhenUsed="0"/>
+    <w:lsdException w:name="Light Grid Accent 2" w:semiHidden="0" w:uiPriority="62" w:unhideWhenUsed="0"/>
+    <w:lsdException w:name="Medium Shading 1 Accent 2" w:semiHidden="0" w:uiPriority="63" w:unhideWhenUsed="0"/>
+    <w:lsdException w:name="Medium Shading 2 Accent 2" w:semiHidden="0" w:uiPriority="64" w:unhideWhenUsed="0"/>
+    <w:lsdException w:name="Medium List 1 Accent 2" w:semiHidden="0" w:uiPriority="65" w:unhideWhenUsed="0"/>
+    <w:lsdException w:name="Medium List 2 Accent 2" w:semiHidden="0" w:uiPriority="66" w:unhideWhenUsed="0"/>
+    <w:lsdException w:name="Medium Grid 1 Accent 2" w:semiHidden="0" w:uiPriority="67" w:unhideWhenUsed="0"/>
+    <w:lsdException w:name="Medium Grid 2 Accent 2" w:semiHidden="0" w:uiPriority="68" w:unhideWhenUsed="0"/>
+    <w:lsdException w:name="Medium Grid 3 Accent 2" w:semiHidden="0" w:uiPriority="69" w:unhideWhenUsed="0"/>
+    <w:lsdException w:name="Dark List Accent 2" w:semiHidden="0" w:uiPriority="70" w:unhideWhenUsed="0"/>
+    <w:lsdException w:name="Colorful Shading Accent 2" w:semiHidden="0" w:uiPriority="71" w:unhideWhenUsed="0"/>
+    <w:lsdException w:name="Colorful List Accent 2" w:semiHidden="0" w:uiPriority="72" w:unhideWhenUsed="0"/>
+    <w:lsdException w:name="Colorful Grid Accent 2" w:semiHidden="0" w:uiPriority="73" w:unhideWhenUsed="0"/>
+    <w:lsdException w:name="Light Shading Accent 3" w:semiHidden="0" w:uiPriority="60" w:unhideWhenUsed="0"/>
+    <w:lsdException w:name="Light List Accent 3" w:semiHidden="0" w:uiPriority="61" w:unhideWhenUsed="0"/>
+    <w:lsdException w:name="Light Grid Accent 3" w:semiHidden="0" w:uiPriority="62" w:unhideWhenUsed="0"/>
+    <w:lsdException w:name="Medium Shading 1 Accent 3" w:semiHidden="0" w:uiPriority="63" w:unhideWhenUsed="0"/>
+    <w:lsdException w:name="Medium Shading 2 Accent 3" w:semiHidden="0" w:uiPriority="64" w:unhideWhenUsed="0"/>
+    <w:lsdException w:name="Medium List 1 Accent 3" w:semiHidden="0" w:uiPriority="65" w:unhideWhenUsed="0"/>
+    <w:lsdException w:name="Medium List 2 Accent 3" w:semiHidden="0" w:uiPriority="66" w:unhideWhenUsed="0"/>
+    <w:lsdException w:name="Medium Grid 1 Accent 3" w:semiHidden="0" w:uiPriority="67" w:unhideWhenUsed="0"/>
+    <w:lsdException w:name="Medium Grid 2 Accent 3" w:semiHidden="0" w:uiPriority="68" w:unhideWhenUsed="0"/>
+    <w:lsdException w:name="Medium Grid 3 Accent 3" w:semiHidden="0" w:uiPriority="69" w:unhideWhenUsed="0"/>
+    <w:lsdException w:name="Dark List Accent 3" w:semiHidden="0" w:uiPriority="70" w:unhideWhenUsed="0"/>
+    <w:lsdException w:name="Colorful Shading Accent 3" w:semiHidden="0" w:uiPriority="71" w:unhideWhenUsed="0"/>
+    <w:lsdException w:name="Colorful List Accent 3" w:semiHidden="0" w:uiPriority="72" w:unhideWhenUsed="0"/>
+    <w:lsdException w:name="Colorful Grid Accent 3" w:semiHidden="0" w:uiPriority="73" w:unhideWhenUsed="0"/>
+    <w:lsdException w:name="Light Shading Accent 4" w:semiHidden="0" w:uiPriority="60" w:unhideWhenUsed="0"/>
+    <w:lsdException w:name="Light List Accent 4" w:semiHidden="0" w:uiPriority="61" w:unhideWhenUsed="0"/>
+    <w:lsdException w:name="Light Grid Accent 4" w:semiHidden="0" w:uiPriority="62" w:unhideWhenUsed="0"/>
+    <w:lsdException w:name="Medium Shading 1 Accent 4" w:semiHidden="0" w:uiPriority="63" w:unhideWhenUsed="0"/>
+    <w:lsdException w:name="Medium Shading 2 Accent 4" w:semiHidden="0" w:uiPriority="64" w:unhideWhenUsed="0"/>
+    <w:lsdException w:name="Medium List 1 Accent 4" w:semiHidden="0" w:uiPriority="65" w:unhideWhenUsed="0"/>
+    <w:lsdException w:name="Medium List 2 Accent 4" w:semiHidden="0" w:uiPriority="66" w:unhideWhenUsed="0"/>
+    <w:lsdException w:name="Medium Grid 1 Accent 4" w:semiHidden="0" w:uiPriority="67" w:unhideWhenUsed="0"/>
+    <w:lsdException w:name="Medium Grid 2 Accent 4" w:semiHidden="0" w:uiPriority="68" w:unhideWhenUsed="0"/>
+    <w:lsdException w:name="Medium Grid 3 Accent 4" w:semiHidden="0" w:uiPriority="69" w:unhideWhenUsed="0"/>
+    <w:lsdException w:name="Dark List Accent 4" w:semiHidden="0" w:uiPriority="70" w:unhideWhenUsed="0"/>
+    <w:lsdException w:name="Colorful Shading Accent 4" w:semiHidden="0" w:uiPriority="71" w:unhideWhenUsed="0"/>
+    <w:lsdException w:name="Colorful List Accent 4" w:semiHidden="0" w:uiPriority="72" w:unhideWhenUsed="0"/>
+    <w:lsdException w:name="Colorful Grid Accent 4" w:semiHidden="0" w:uiPriority="73" w:unhideWhenUsed="0"/>
+    <w:lsdException w:name="Light Shading Accent 5" w:semiHidden="0" w:uiPriority="60" w:unhideWhenUsed="0"/>
+    <w:lsdException w:name="Light List Accent 5" w:semiHidden="0" w:uiPriority="61" w:unhideWhenUsed="0"/>
+    <w:lsdException w:name="Light Grid Accent 5" w:semiHidden="0" w:uiPriority="62" w:unhideWhenUsed="0"/>
+    <w:lsdException w:name="Medium Shading 1 Accent 5" w:semiHidden="0" w:uiPriority="63" w:unhideWhenUsed="0"/>
+    <w:lsdException w:name="Medium Shading 2 Accent 5" w:semiHidden="0" w:uiPriority="64" w:unhideWhenUsed="0"/>
+    <w:lsdException w:name="Medium List 1 Accent 5" w:semiHidden="0" w:uiPriority="65" w:unhideWhenUsed="0"/>
+    <w:lsdException w:name="Medium List 2 Accent 5" w:semiHidden="0" w:uiPriority="66" w:unhideWhenUsed="0"/>
+    <w:lsdException w:name="Medium Grid 1 Accent 5" w:semiHidden="0" w:uiPriority="67" w:unhideWhenUsed="0"/>
+    <w:lsdException w:name="Medium Grid 2 Accent 5" w:semiHidden="0" w:uiPriority="68" w:unhideWhenUsed="0"/>
+    <w:lsdException w:name="Medium Grid 3 Accent 5" w:semiHidden="0" w:uiPriority="69" w:unhideWhenUsed="0"/>
+    <w:lsdException w:name="Dark List Accent 5" w:semiHidden="0" w:uiPriority="70" w:unhideWhenUsed="0"/>
+    <w:lsdException w:name="Colorful Shading Accent 5" w:semiHidden="0" w:uiPriority="71" w:unhideWhenUsed="0"/>
+    <w:lsdException w:name="Colorful List Accent 5" w:semiHidden="0" w:uiPriority="72" w:unhideWhenUsed="0"/>
+    <w:lsdException w:name="Colorful Grid Accent 5" w:semiHidden="0" w:uiPriority="73" w:unhideWhenUsed="0"/>
+    <w:lsdException w:name="Light Shading Accent 6" w:semiHidden="0" w:uiPriority="60" w:unhideWhenUsed="0"/>
+    <w:lsdException w:name="Light List Accent 6" w:semiHidden="0" w:uiPriority="61" w:unhideWhenUsed="0"/>
+    <w:lsdException w:name="Light Grid Accent 6" w:semiHidden="0" w:uiPriority="62" w:unhideWhenUsed="0"/>
+    <w:lsdException w:name="Medium Shading 1 Accent 6" w:semiHidden="0" w:uiPriority="63" w:unhideWhenUsed="0"/>
+    <w:lsdException w:name="Medium Shading 2 Accent 6" w:semiHidden="0" w:uiPriority="64" w:unhideWhenUsed="0"/>
+    <w:lsdException w:name="Medium List 1 Accent 6" w:semiHidden="0" w:uiPriority="65" w:unhideWhenUsed="0"/>
+    <w:lsdException w:name="Medium List 2 Accent 6" w:semiHidden="0" w:uiPriority="66" w:unhideWhenUsed="0"/>
+    <w:lsdException w:name="Medium Grid 1 Accent 6" w:semiHidden="0" w:uiPriority="67" w:unhideWhenUsed="0"/>
+    <w:lsdException w:name="Medium Grid 2 Accent 6" w:semiHidden="0" w:uiPriority="68" w:unhideWhenUsed="0"/>
+    <w:lsdException w:name="Medium Grid 3 Accent 6" w:semiHidden="0" w:uiPriority="69" w:unhideWhenUsed="0"/>
+    <w:lsdException w:name="Dark List Accent 6" w:semiHidden="0" w:uiPriority="70" w:unhideWhenUsed="0"/>
+    <w:lsdException w:name="Colorful Shading Accent 6" w:semiHidden="0" w:uiPriority="71" w:unhideWhenUsed="0"/>
+    <w:lsdException w:name="Colorful List Accent 6" w:semiHidden="0" w:uiPriority="72" w:unhideWhenUsed="0"/>
+    <w:lsdException w:name="Colorful Grid Accent 6" w:semiHidden="0" w:uiPriority="73" w:unhideWhenUsed="0"/>
+    <w:lsdException w:name="Subtle Emphasis" w:semiHidden="0" w:uiPriority="19" w:unhideWhenUsed="0" w:qFormat="1"/>
+    <w:lsdException w:name="Intense Emphasis" w:semiHidden="0" w:uiPriority="21" w:unhideWhenUsed="0" w:qFormat="1"/>
+    <w:lsdException w:name="Subtle Reference" w:semiHidden="0" w:uiPriority="31" w:unhideWhenUsed="0" w:qFormat="1"/>
+    <w:lsdException w:name="Intense Reference" w:semiHidden="0" w:uiPriority="32" w:unhideWhenUsed="0" w:qFormat="1"/>
+    <w:lsdException w:name="Book Title" w:semiHidden="0" w:uiPriority="33" w:unhideWhenUsed="0" w:qFormat="1"/>
+    <w:lsdException w:name="Bibliography" w:uiPriority="37"/>
+    <w:lsdException w:name="TOC Heading" w:uiPriority="39" w:qFormat="1"/>
+  </w:latentStyles>
+  <w:style w:type="paragraph" w:default="1" w:styleId="Normal">
+    <w:name w:val="Normal"/>
+    <w:qFormat/>
+  </w:style>
+  <w:style w:type="character" w:default="1" w:styleId="Fuentedeprrafopredeter">
+    <w:name w:val="Default Paragraph Font"/>
+    <w:uiPriority w:val="1"/>
+    <w:semiHidden/>
+    <w:unhideWhenUsed/>
+  </w:style>
+  <w:style w:type="table" w:default="1" w:styleId="Tablanormal">
+    <w:name w:val="Normal Table"/>
+    <w:uiPriority w:val="99"/>
+    <w:semiHidden/>
+    <w:unhideWhenUsed/>
+    <w:tblPr>
+      <w:tblInd w:w="0" w:type="dxa"/>
+      <w:tblCellMar>
+        <w:top w:w="0" w:type="dxa"/>
+        <w:left w:w="108" w:type="dxa"/>
+        <w:bottom w:w="0" w:type="dxa"/>
+        <w:right w:w="108" w:type="dxa"/>
+      </w:tblCellMar>
+    </w:tblPr>
+  </w:style>
+  <w:style w:type="numbering" w:default="1" w:styleId="Sinlista">
+    <w:name w:val="No List"/>
+    <w:uiPriority w:val="99"/>
+    <w:semiHidden/>
+    <w:unhideWhenUsed/>
+  </w:style>
+  <w:style w:type="paragraph" w:customStyle="1" w:styleId="7528242EBD5C49BD9524BE929E2B909A">
+    <w:name w:val="7528242EBD5C49BD9524BE929E2B909A"/>
+    <w:rsid w:val="00215C1D"/>
+  </w:style>
+  <w:style w:type="paragraph" w:customStyle="1" w:styleId="22451138BD13498AA5B9A2E8F3BC142B">
+    <w:name w:val="22451138BD13498AA5B9A2E8F3BC142B"/>
+    <w:rsid w:val="00215C1D"/>
+  </w:style>
+  <w:style w:type="paragraph" w:customStyle="1" w:styleId="177E929C7CBB4E95B567BF768227302C">
+    <w:name w:val="177E929C7CBB4E95B567BF768227302C"/>
+    <w:rsid w:val="00215C1D"/>
+  </w:style>
+  <w:style w:type="paragraph" w:customStyle="1" w:styleId="55D83CEB2CBD421A8964FF7C7BE85652">
+    <w:name w:val="55D83CEB2CBD421A8964FF7C7BE85652"/>
+    <w:rsid w:val="00215C1D"/>
+  </w:style>
+  <w:style w:type="paragraph" w:customStyle="1" w:styleId="75EED6EE4E8544E0BBBFB7BF114B15CC">
+    <w:name w:val="75EED6EE4E8544E0BBBFB7BF114B15CC"/>
+    <w:rsid w:val="00215C1D"/>
+  </w:style>
+</w:styles>
+</file>
+
+<file path=word/glossary/stylesWithEffects.xml><?xml version="1.0" encoding="utf-8"?>
+<w:styles xmlns:wpc="http://schemas.microsoft.com/office/word/2010/wordprocessingCanvas" xmlns:mc="http://schemas.openxmlformats.org/markup-compatibility/2006" xmlns:o="urn:schemas-microsoft-com:office:office" xmlns:r="http://schemas.openxmlformats.org/officeDocument/2006/relationships" xmlns:m="http://schemas.openxmlformats.org/officeDocument/2006/math" xmlns:v="urn:schemas-microsoft-com:vml" xmlns:wp14="http://schemas.microsoft.com/office/word/2010/wordprocessingDrawing" xmlns:wp="http://schemas.openxmlformats.org/drawingml/2006/wordprocessingDrawing" xmlns:w10="urn:schemas-microsoft-com:office:word" xmlns:w="http://schemas.openxmlformats.org/wordprocessingml/2006/main" xmlns:w14="http://schemas.microsoft.com/office/word/2010/wordml" xmlns:wpg="http://schemas.microsoft.com/office/word/2010/wordprocessingGroup" xmlns:wpi="http://schemas.microsoft.com/office/word/2010/wordprocessingInk" xmlns:wne="http://schemas.microsoft.com/office/word/2006/wordml" xmlns:wps="http://schemas.microsoft.com/office/word/2010/wordprocessingShape" mc:Ignorable="w14 wp14">
+  <w:docDefaults>
+    <w:rPrDefault>
+      <w:rPr>
+        <w:rFonts w:asciiTheme="minorHAnsi" w:eastAsiaTheme="minorEastAsia" w:hAnsiTheme="minorHAnsi" w:cstheme="minorBidi"/>
+        <w:sz w:val="22"/>
+        <w:szCs w:val="22"/>
+        <w:lang w:val="es-AR" w:eastAsia="es-AR" w:bidi="ar-SA"/>
+      </w:rPr>
+    </w:rPrDefault>
+    <w:pPrDefault>
+      <w:pPr>
+        <w:spacing w:after="200" w:line="276" w:lineRule="auto"/>
+      </w:pPr>
+    </w:pPrDefault>
+  </w:docDefaults>
+  <w:latentStyles w:defLockedState="0" w:defUIPriority="99" w:defSemiHidden="1" w:defUnhideWhenUsed="1" w:defQFormat="0" w:count="267">
+    <w:lsdException w:name="Normal" w:semiHidden="0" w:uiPriority="0" w:unhideWhenUsed="0" w:qFormat="1"/>
+    <w:lsdException w:name="heading 1" w:semiHidden="0" w:uiPriority="9" w:unhideWhenUsed="0" w:qFormat="1"/>
+    <w:lsdException w:name="heading 2" w:uiPriority="9" w:qFormat="1"/>
+    <w:lsdException w:name="heading 3" w:uiPriority="9" w:qFormat="1"/>
+    <w:lsdException w:name="heading 4" w:uiPriority="9" w:qFormat="1"/>
+    <w:lsdException w:name="heading 5" w:uiPriority="9" w:qFormat="1"/>
+    <w:lsdException w:name="heading 6" w:uiPriority="9" w:qFormat="1"/>
+    <w:lsdException w:name="heading 7" w:uiPriority="9" w:qFormat="1"/>
+    <w:lsdException w:name="heading 8" w:uiPriority="9" w:qFormat="1"/>
+    <w:lsdException w:name="heading 9" w:uiPriority="9" w:qFormat="1"/>
+    <w:lsdException w:name="toc 1" w:uiPriority="39"/>
+    <w:lsdException w:name="toc 2" w:uiPriority="39"/>
+    <w:lsdException w:name="toc 3" w:uiPriority="39"/>
+    <w:lsdException w:name="toc 4" w:uiPriority="39"/>
+    <w:lsdException w:name="toc 5" w:uiPriority="39"/>
+    <w:lsdException w:name="toc 6" w:uiPriority="39"/>
+    <w:lsdException w:name="toc 7" w:uiPriority="39"/>
+    <w:lsdException w:name="toc 8" w:uiPriority="39"/>
+    <w:lsdException w:name="toc 9" w:uiPriority="39"/>
+    <w:lsdException w:name="caption" w:uiPriority="35" w:qFormat="1"/>
+    <w:lsdException w:name="Title" w:semiHidden="0" w:uiPriority="10" w:unhideWhenUsed="0" w:qFormat="1"/>
+    <w:lsdException w:name="Default Paragraph Font" w:uiPriority="1"/>
+    <w:lsdException w:name="Subtitle" w:semiHidden="0" w:uiPriority="11" w:unhideWhenUsed="0" w:qFormat="1"/>
+    <w:lsdException w:name="Strong" w:semiHidden="0" w:uiPriority="22" w:unhideWhenUsed="0" w:qFormat="1"/>
+    <w:lsdException w:name="Emphasis" w:semiHidden="0" w:uiPriority="20" w:unhideWhenUsed="0" w:qFormat="1"/>
+    <w:lsdException w:name="Table Grid" w:semiHidden="0" w:uiPriority="59" w:unhideWhenUsed="0"/>
+    <w:lsdException w:name="Placeholder Text" w:unhideWhenUsed="0"/>
+    <w:lsdException w:name="No Spacing" w:semiHidden="0" w:uiPriority="1" w:unhideWhenUsed="0" w:qFormat="1"/>
+    <w:lsdException w:name="Light Shading" w:semiHidden="0" w:uiPriority="60" w:unhideWhenUsed="0"/>
+    <w:lsdException w:name="Light List" w:semiHidden="0" w:uiPriority="61" w:unhideWhenUsed="0"/>
+    <w:lsdException w:name="Light Grid" w:semiHidden="0" w:uiPriority="62" w:unhideWhenUsed="0"/>
+    <w:lsdException w:name="Medium Shading 1" w:semiHidden="0" w:uiPriority="63" w:unhideWhenUsed="0"/>
+    <w:lsdException w:name="Medium Shading 2" w:semiHidden="0" w:uiPriority="64" w:unhideWhenUsed="0"/>
+    <w:lsdException w:name="Medium List 1" w:semiHidden="0" w:uiPriority="65" w:unhideWhenUsed="0"/>
+    <w:lsdException w:name="Medium List 2" w:semiHidden="0" w:uiPriority="66" w:unhideWhenUsed="0"/>
+    <w:lsdException w:name="Medium Grid 1" w:semiHidden="0" w:uiPriority="67" w:unhideWhenUsed="0"/>
+    <w:lsdException w:name="Medium Grid 2" w:semiHidden="0" w:uiPriority="68" w:unhideWhenUsed="0"/>
+    <w:lsdException w:name="Medium Grid 3" w:semiHidden="0" w:uiPriority="69" w:unhideWhenUsed="0"/>
+    <w:lsdException w:name="Dark List" w:semiHidden="0" w:uiPriority="70" w:unhideWhenUsed="0"/>
+    <w:lsdException w:name="Colorful Shading" w:semiHidden="0" w:uiPriority="71" w:unhideWhenUsed="0"/>
+    <w:lsdException w:name="Colorful List" w:semiHidden="0" w:uiPriority="72" w:unhideWhenUsed="0"/>
+    <w:lsdException w:name="Colorful Grid" w:semiHidden="0" w:uiPriority="73" w:unhideWhenUsed="0"/>
+    <w:lsdException w:name="Light Shading Accent 1" w:semiHidden="0" w:uiPriority="60" w:unhideWhenUsed="0"/>
+    <w:lsdException w:name="Light List Accent 1" w:semiHidden="0" w:uiPriority="61" w:unhideWhenUsed="0"/>
+    <w:lsdException w:name="Light Grid Accent 1" w:semiHidden="0" w:uiPriority="62" w:unhideWhenUsed="0"/>
+    <w:lsdException w:name="Medium Shading 1 Accent 1" w:semiHidden="0" w:uiPriority="63" w:unhideWhenUsed="0"/>
+    <w:lsdException w:name="Medium Shading 2 Accent 1" w:semiHidden="0" w:uiPriority="64" w:unhideWhenUsed="0"/>
+    <w:lsdException w:name="Medium List 1 Accent 1" w:semiHidden="0" w:uiPriority="65" w:unhideWhenUsed="0"/>
+    <w:lsdException w:name="Revision" w:unhideWhenUsed="0"/>
+    <w:lsdException w:name="List Paragraph" w:semiHidden="0" w:uiPriority="34" w:unhideWhenUsed="0" w:qFormat="1"/>
+    <w:lsdException w:name="Quote" w:semiHidden="0" w:uiPriority="29" w:unhideWhenUsed="0" w:qFormat="1"/>
+    <w:lsdException w:name="Intense Quote" w:semiHidden="0" w:uiPriority="30" w:unhideWhenUsed="0" w:qFormat="1"/>
+    <w:lsdException w:name="Medium List 2 Accent 1" w:semiHidden="0" w:uiPriority="66" w:unhideWhenUsed="0"/>
+    <w:lsdException w:name="Medium Grid 1 Accent 1" w:semiHidden="0" w:uiPriority="67" w:unhideWhenUsed="0"/>
+    <w:lsdException w:name="Medium Grid 2 Accent 1" w:semiHidden="0" w:uiPriority="68" w:unhideWhenUsed="0"/>
+    <w:lsdException w:name="Medium Grid 3 Accent 1" w:semiHidden="0" w:uiPriority="69" w:unhideWhenUsed="0"/>
+    <w:lsdException w:name="Dark List Accent 1" w:semiHidden="0" w:uiPriority="70" w:unhideWhenUsed="0"/>
+    <w:lsdException w:name="Colorful Shading Accent 1" w:semiHidden="0" w:uiPriority="71" w:unhideWhenUsed="0"/>
+    <w:lsdException w:name="Colorful List Accent 1" w:semiHidden="0" w:uiPriority="72" w:unhideWhenUsed="0"/>
+    <w:lsdException w:name="Colorful Grid Accent 1" w:semiHidden="0" w:uiPriority="73" w:unhideWhenUsed="0"/>
+    <w:lsdException w:name="Light Shading Accent 2" w:semiHidden="0" w:uiPriority="60" w:unhideWhenUsed="0"/>
+    <w:lsdException w:name="Light List Accent 2" w:semiHidden="0" w:uiPriority="61" w:unhideWhenUsed="0"/>
+    <w:lsdException w:name="Light Grid Accent 2" w:semiHidden="0" w:uiPriority="62" w:unhideWhenUsed="0"/>
+    <w:lsdException w:name="Medium Shading 1 Accent 2" w:semiHidden="0" w:uiPriority="63" w:unhideWhenUsed="0"/>
+    <w:lsdException w:name="Medium Shading 2 Accent 2" w:semiHidden="0" w:uiPriority="64" w:unhideWhenUsed="0"/>
+    <w:lsdException w:name="Medium List 1 Accent 2" w:semiHidden="0" w:uiPriority="65" w:unhideWhenUsed="0"/>
+    <w:lsdException w:name="Medium List 2 Accent 2" w:semiHidden="0" w:uiPriority="66" w:unhideWhenUsed="0"/>
+    <w:lsdException w:name="Medium Grid 1 Accent 2" w:semiHidden="0" w:uiPriority="67" w:unhideWhenUsed="0"/>
+    <w:lsdException w:name="Medium Grid 2 Accent 2" w:semiHidden="0" w:uiPriority="68" w:unhideWhenUsed="0"/>
+    <w:lsdException w:name="Medium Grid 3 Accent 2" w:semiHidden="0" w:uiPriority="69" w:unhideWhenUsed="0"/>
+    <w:lsdException w:name="Dark List Accent 2" w:semiHidden="0" w:uiPriority="70" w:unhideWhenUsed="0"/>
+    <w:lsdException w:name="Colorful Shading Accent 2" w:semiHidden="0" w:uiPriority="71" w:unhideWhenUsed="0"/>
+    <w:lsdException w:name="Colorful List Accent 2" w:semiHidden="0" w:uiPriority="72" w:unhideWhenUsed="0"/>
+    <w:lsdException w:name="Colorful Grid Accent 2" w:semiHidden="0" w:uiPriority="73" w:unhideWhenUsed="0"/>
+    <w:lsdException w:name="Light Shading Accent 3" w:semiHidden="0" w:uiPriority="60" w:unhideWhenUsed="0"/>
+    <w:lsdException w:name="Light List Accent 3" w:semiHidden="0" w:uiPriority="61" w:unhideWhenUsed="0"/>
+    <w:lsdException w:name="Light Grid Accent 3" w:semiHidden="0" w:uiPriority="62" w:unhideWhenUsed="0"/>
+    <w:lsdException w:name="Medium Shading 1 Accent 3" w:semiHidden="0" w:uiPriority="63" w:unhideWhenUsed="0"/>
+    <w:lsdException w:name="Medium Shading 2 Accent 3" w:semiHidden="0" w:uiPriority="64" w:unhideWhenUsed="0"/>
+    <w:lsdException w:name="Medium List 1 Accent 3" w:semiHidden="0" w:uiPriority="65" w:unhideWhenUsed="0"/>
+    <w:lsdException w:name="Medium List 2 Accent 3" w:semiHidden="0" w:uiPriority="66" w:unhideWhenUsed="0"/>
+    <w:lsdException w:name="Medium Grid 1 Accent 3" w:semiHidden="0" w:uiPriority="67" w:unhideWhenUsed="0"/>
+    <w:lsdException w:name="Medium Grid 2 Accent 3" w:semiHidden="0" w:uiPriority="68" w:unhideWhenUsed="0"/>
+    <w:lsdException w:name="Medium Grid 3 Accent 3" w:semiHidden="0" w:uiPriority="69" w:unhideWhenUsed="0"/>
+    <w:lsdException w:name="Dark List Accent 3" w:semiHidden="0" w:uiPriority="70" w:unhideWhenUsed="0"/>
+    <w:lsdException w:name="Colorful Shading Accent 3" w:semiHidden="0" w:uiPriority="71" w:unhideWhenUsed="0"/>
+    <w:lsdException w:name="Colorful List Accent 3" w:semiHidden="0" w:uiPriority="72" w:unhideWhenUsed="0"/>
+    <w:lsdException w:name="Colorful Grid Accent 3" w:semiHidden="0" w:uiPriority="73" w:unhideWhenUsed="0"/>
+    <w:lsdException w:name="Light Shading Accent 4" w:semiHidden="0" w:uiPriority="60" w:unhideWhenUsed="0"/>
+    <w:lsdException w:name="Light List Accent 4" w:semiHidden="0" w:uiPriority="61" w:unhideWhenUsed="0"/>
+    <w:lsdException w:name="Light Grid Accent 4" w:semiHidden="0" w:uiPriority="62" w:unhideWhenUsed="0"/>
+    <w:lsdException w:name="Medium Shading 1 Accent 4" w:semiHidden="0" w:uiPriority="63" w:unhideWhenUsed="0"/>
+    <w:lsdException w:name="Medium Shading 2 Accent 4" w:semiHidden="0" w:uiPriority="64" w:unhideWhenUsed="0"/>
+    <w:lsdException w:name="Medium List 1 Accent 4" w:semiHidden="0" w:uiPriority="65" w:unhideWhenUsed="0"/>
+    <w:lsdException w:name="Medium List 2 Accent 4" w:semiHidden="0" w:uiPriority="66" w:unhideWhenUsed="0"/>
+    <w:lsdException w:name="Medium Grid 1 Accent 4" w:semiHidden="0" w:uiPriority="67" w:unhideWhenUsed="0"/>
+    <w:lsdException w:name="Medium Grid 2 Accent 4" w:semiHidden="0" w:uiPriority="68" w:unhideWhenUsed="0"/>
+    <w:lsdException w:name="Medium Grid 3 Accent 4" w:semiHidden="0" w:uiPriority="69" w:unhideWhenUsed="0"/>
+    <w:lsdException w:name="Dark List Accent 4" w:semiHidden="0" w:uiPriority="70" w:unhideWhenUsed="0"/>
+    <w:lsdException w:name="Colorful Shading Accent 4" w:semiHidden="0" w:uiPriority="71" w:unhideWhenUsed="0"/>
+    <w:lsdException w:name="Colorful List Accent 4" w:semiHidden="0" w:uiPriority="72" w:unhideWhenUsed="0"/>
+    <w:lsdException w:name="Colorful Grid Accent 4" w:semiHidden="0" w:uiPriority="73" w:unhideWhenUsed="0"/>
+    <w:lsdException w:name="Light Shading Accent 5" w:semiHidden="0" w:uiPriority="60" w:unhideWhenUsed="0"/>
+    <w:lsdException w:name="Light List Accent 5" w:semiHidden="0" w:uiPriority="61" w:unhideWhenUsed="0"/>
+    <w:lsdException w:name="Light Grid Accent 5" w:semiHidden="0" w:uiPriority="62" w:unhideWhenUsed="0"/>
+    <w:lsdException w:name="Medium Shading 1 Accent 5" w:semiHidden="0" w:uiPriority="63" w:unhideWhenUsed="0"/>
+    <w:lsdException w:name="Medium Shading 2 Accent 5" w:semiHidden="0" w:uiPriority="64" w:unhideWhenUsed="0"/>
+    <w:lsdException w:name="Medium List 1 Accent 5" w:semiHidden="0" w:uiPriority="65" w:unhideWhenUsed="0"/>
+    <w:lsdException w:name="Medium List 2 Accent 5" w:semiHidden="0" w:uiPriority="66" w:unhideWhenUsed="0"/>
+    <w:lsdException w:name="Medium Grid 1 Accent 5" w:semiHidden="0" w:uiPriority="67" w:unhideWhenUsed="0"/>
+    <w:lsdException w:name="Medium Grid 2 Accent 5" w:semiHidden="0" w:uiPriority="68" w:unhideWhenUsed="0"/>
+    <w:lsdException w:name="Medium Grid 3 Accent 5" w:semiHidden="0" w:uiPriority="69" w:unhideWhenUsed="0"/>
+    <w:lsdException w:name="Dark List Accent 5" w:semiHidden="0" w:uiPriority="70" w:unhideWhenUsed="0"/>
+    <w:lsdException w:name="Colorful Shading Accent 5" w:semiHidden="0" w:uiPriority="71" w:unhideWhenUsed="0"/>
+    <w:lsdException w:name="Colorful List Accent 5" w:semiHidden="0" w:uiPriority="72" w:unhideWhenUsed="0"/>
+    <w:lsdException w:name="Colorful Grid Accent 5" w:semiHidden="0" w:uiPriority="73" w:unhideWhenUsed="0"/>
+    <w:lsdException w:name="Light Shading Accent 6" w:semiHidden="0" w:uiPriority="60" w:unhideWhenUsed="0"/>
+    <w:lsdException w:name="Light List Accent 6" w:semiHidden="0" w:uiPriority="61" w:unhideWhenUsed="0"/>
+    <w:lsdException w:name="Light Grid Accent 6" w:semiHidden="0" w:uiPriority="62" w:unhideWhenUsed="0"/>
+    <w:lsdException w:name="Medium Shading 1 Accent 6" w:semiHidden="0" w:uiPriority="63" w:unhideWhenUsed="0"/>
+    <w:lsdException w:name="Medium Shading 2 Accent 6" w:semiHidden="0" w:uiPriority="64" w:unhideWhenUsed="0"/>
+    <w:lsdException w:name="Medium List 1 Accent 6" w:semiHidden="0" w:uiPriority="65" w:unhideWhenUsed="0"/>
+    <w:lsdException w:name="Medium List 2 Accent 6" w:semiHidden="0" w:uiPriority="66" w:unhideWhenUsed="0"/>
+    <w:lsdException w:name="Medium Grid 1 Accent 6" w:semiHidden="0" w:uiPriority="67" w:unhideWhenUsed="0"/>
+    <w:lsdException w:name="Medium Grid 2 Accent 6" w:semiHidden="0" w:uiPriority="68" w:unhideWhenUsed="0"/>
+    <w:lsdException w:name="Medium Grid 3 Accent 6" w:semiHidden="0" w:uiPriority="69" w:unhideWhenUsed="0"/>
+    <w:lsdException w:name="Dark List Accent 6" w:semiHidden="0" w:uiPriority="70" w:unhideWhenUsed="0"/>
+    <w:lsdException w:name="Colorful Shading Accent 6" w:semiHidden="0" w:uiPriority="71" w:unhideWhenUsed="0"/>
+    <w:lsdException w:name="Colorful List Accent 6" w:semiHidden="0" w:uiPriority="72" w:unhideWhenUsed="0"/>
+    <w:lsdException w:name="Colorful Grid Accent 6" w:semiHidden="0" w:uiPriority="73" w:unhideWhenUsed="0"/>
+    <w:lsdException w:name="Subtle Emphasis" w:semiHidden="0" w:uiPriority="19" w:unhideWhenUsed="0" w:qFormat="1"/>
+    <w:lsdException w:name="Intense Emphasis" w:semiHidden="0" w:uiPriority="21" w:unhideWhenUsed="0" w:qFormat="1"/>
+    <w:lsdException w:name="Subtle Reference" w:semiHidden="0" w:uiPriority="31" w:unhideWhenUsed="0" w:qFormat="1"/>
+    <w:lsdException w:name="Intense Reference" w:semiHidden="0" w:uiPriority="32" w:unhideWhenUsed="0" w:qFormat="1"/>
+    <w:lsdException w:name="Book Title" w:semiHidden="0" w:uiPriority="33" w:unhideWhenUsed="0" w:qFormat="1"/>
+    <w:lsdException w:name="Bibliography" w:uiPriority="37"/>
+    <w:lsdException w:name="TOC Heading" w:uiPriority="39" w:qFormat="1"/>
+  </w:latentStyles>
+  <w:style w:type="paragraph" w:default="1" w:styleId="Normal">
+    <w:name w:val="Normal"/>
+    <w:qFormat/>
+  </w:style>
+  <w:style w:type="character" w:default="1" w:styleId="Fuentedeprrafopredeter">
+    <w:name w:val="Default Paragraph Font"/>
+    <w:uiPriority w:val="1"/>
+    <w:semiHidden/>
+    <w:unhideWhenUsed/>
+  </w:style>
+  <w:style w:type="table" w:default="1" w:styleId="Tablanormal">
+    <w:name w:val="Normal Table"/>
+    <w:uiPriority w:val="99"/>
+    <w:semiHidden/>
+    <w:unhideWhenUsed/>
+    <w:tblPr>
+      <w:tblInd w:w="0" w:type="dxa"/>
+      <w:tblCellMar>
+        <w:top w:w="0" w:type="dxa"/>
+        <w:left w:w="108" w:type="dxa"/>
+        <w:bottom w:w="0" w:type="dxa"/>
+        <w:right w:w="108" w:type="dxa"/>
+      </w:tblCellMar>
+    </w:tblPr>
+  </w:style>
+  <w:style w:type="numbering" w:default="1" w:styleId="Sinlista">
+    <w:name w:val="No List"/>
+    <w:uiPriority w:val="99"/>
+    <w:semiHidden/>
+    <w:unhideWhenUsed/>
+  </w:style>
+  <w:style w:type="paragraph" w:customStyle="1" w:styleId="7528242EBD5C49BD9524BE929E2B909A">
+    <w:name w:val="7528242EBD5C49BD9524BE929E2B909A"/>
+    <w:rsid w:val="00215C1D"/>
+  </w:style>
+  <w:style w:type="paragraph" w:customStyle="1" w:styleId="22451138BD13498AA5B9A2E8F3BC142B">
+    <w:name w:val="22451138BD13498AA5B9A2E8F3BC142B"/>
+    <w:rsid w:val="00215C1D"/>
+  </w:style>
+  <w:style w:type="paragraph" w:customStyle="1" w:styleId="177E929C7CBB4E95B567BF768227302C">
+    <w:name w:val="177E929C7CBB4E95B567BF768227302C"/>
+    <w:rsid w:val="00215C1D"/>
+  </w:style>
+  <w:style w:type="paragraph" w:customStyle="1" w:styleId="55D83CEB2CBD421A8964FF7C7BE85652">
+    <w:name w:val="55D83CEB2CBD421A8964FF7C7BE85652"/>
+    <w:rsid w:val="00215C1D"/>
+  </w:style>
+  <w:style w:type="paragraph" w:customStyle="1" w:styleId="75EED6EE4E8544E0BBBFB7BF114B15CC">
+    <w:name w:val="75EED6EE4E8544E0BBBFB7BF114B15CC"/>
+    <w:rsid w:val="00215C1D"/>
+  </w:style>
+</w:styles>
+</file>
+
+<file path=word/glossary/webSettings.xml><?xml version="1.0" encoding="utf-8"?>
+<w:webSettings xmlns:mc="http://schemas.openxmlformats.org/markup-compatibility/2006" xmlns:r="http://schemas.openxmlformats.org/officeDocument/2006/relationships" xmlns:w="http://schemas.openxmlformats.org/wordprocessingml/2006/main" xmlns:w14="http://schemas.microsoft.com/office/word/2010/wordml" mc:Ignorable="w14">
+  <w:optimizeForBrowser/>
+  <w:allowPNG/>
+</w:webSettings>
+</file>
+
 <file path=word/theme/theme1.xml><?xml version="1.0" encoding="utf-8"?>
 <a:theme xmlns:a="http://schemas.openxmlformats.org/drawingml/2006/main" name="Tema de Office">
   <a:themeElements>

</xml_diff>